<commit_message>
initiale Infos zu R Server, bevor Meeting mit Fabian gesammelt
</commit_message>
<xml_diff>
--- a/MS-R-Server_und_ML-Server.docx
+++ b/MS-R-Server_und_ML-Server.docx
@@ -21,19 +21,7 @@
           <w:szCs w:val="40"/>
           <w:lang w:val="en-US"/>
         </w:rPr>
-        <w:t>MS R Ser</w:t>
-      </w:r>
-      <w:bookmarkStart w:id="0" w:name="_GoBack"/>
-      <w:bookmarkEnd w:id="0"/>
-      <w:r>
-        <w:rPr>
-          <w:rFonts w:ascii="AA Zuehlke" w:hAnsi="AA Zuehlke"/>
-          <w:color w:val="ED7D31" w:themeColor="accent2"/>
-          <w:sz w:val="40"/>
-          <w:szCs w:val="40"/>
-          <w:lang w:val="en-US"/>
-        </w:rPr>
-        <w:t xml:space="preserve">ver </w:t>
+        <w:t xml:space="preserve">MS R Server </w:t>
       </w:r>
       <w:proofErr w:type="spellStart"/>
       <w:r>
@@ -2374,10 +2362,106 @@
     </w:p>
     <w:p>
       <w:pPr>
-        <w:rPr>
-          <w:lang w:val="en-US"/>
-        </w:rPr>
-      </w:pPr>
+        <w:pStyle w:val="Heading1"/>
+        <w:rPr>
+          <w:rFonts w:asciiTheme="minorHAnsi" w:eastAsiaTheme="minorHAnsi" w:hAnsiTheme="minorHAnsi" w:cstheme="minorHAnsi"/>
+          <w:b/>
+          <w:bCs/>
+          <w:color w:val="auto"/>
+          <w:sz w:val="22"/>
+          <w:szCs w:val="22"/>
+          <w:lang w:val="en-US"/>
+        </w:rPr>
+      </w:pPr>
+      <w:r>
+        <w:rPr>
+          <w:rFonts w:asciiTheme="minorHAnsi" w:eastAsiaTheme="minorHAnsi" w:hAnsiTheme="minorHAnsi" w:cstheme="minorHAnsi"/>
+          <w:b/>
+          <w:bCs/>
+          <w:color w:val="auto"/>
+          <w:sz w:val="22"/>
+          <w:szCs w:val="22"/>
+          <w:lang w:val="en-US"/>
+        </w:rPr>
+        <w:t>Microsoft delivers free version of its R analytics Server for developers</w:t>
+      </w:r>
+    </w:p>
+    <w:p>
+      <w:pPr>
+        <w:rPr>
+          <w:lang w:val="en-US"/>
+        </w:rPr>
+      </w:pPr>
+      <w:hyperlink r:id="rId29" w:history="1">
+        <w:r>
+          <w:rPr>
+            <w:rStyle w:val="Hyperlink"/>
+            <w:lang w:val="en-US"/>
+          </w:rPr>
+          <w:t>http://www.zdnet.com/article/microsoft-delivers-free-version-of-its-r-analytics-server-for-developers/</w:t>
+        </w:r>
+      </w:hyperlink>
+    </w:p>
+    <w:p>
+      <w:pPr>
+        <w:rPr>
+          <w:lang w:val="en-US"/>
+        </w:rPr>
+      </w:pPr>
+      <w:r>
+        <w:rPr>
+          <w:noProof/>
+          <w:lang w:eastAsia="de-CH"/>
+        </w:rPr>
+        <w:drawing>
+          <wp:inline distT="0" distB="0" distL="0" distR="0" wp14:anchorId="162B3D43" wp14:editId="457875D9">
+            <wp:extent cx="5760720" cy="2756969"/>
+            <wp:effectExtent l="0" t="0" r="0" b="5715"/>
+            <wp:docPr id="4" name="Picture 4" descr="revolutionbecomesrserver.jpg"/>
+            <wp:cNvGraphicFramePr>
+              <a:graphicFrameLocks xmlns:a="http://schemas.openxmlformats.org/drawingml/2006/main" noChangeAspect="1"/>
+            </wp:cNvGraphicFramePr>
+            <a:graphic xmlns:a="http://schemas.openxmlformats.org/drawingml/2006/main">
+              <a:graphicData uri="http://schemas.openxmlformats.org/drawingml/2006/picture">
+                <pic:pic xmlns:pic="http://schemas.openxmlformats.org/drawingml/2006/picture">
+                  <pic:nvPicPr>
+                    <pic:cNvPr id="0" name="Picture 4" descr="revolutionbecomesrserver.jpg"/>
+                    <pic:cNvPicPr>
+                      <a:picLocks noChangeAspect="1" noChangeArrowheads="1"/>
+                    </pic:cNvPicPr>
+                  </pic:nvPicPr>
+                  <pic:blipFill>
+                    <a:blip r:embed="rId30">
+                      <a:extLst>
+                        <a:ext uri="{28A0092B-C50C-407E-A947-70E740481C1C}">
+                          <a14:useLocalDpi xmlns:a14="http://schemas.microsoft.com/office/drawing/2010/main" val="0"/>
+                        </a:ext>
+                      </a:extLst>
+                    </a:blip>
+                    <a:srcRect/>
+                    <a:stretch>
+                      <a:fillRect/>
+                    </a:stretch>
+                  </pic:blipFill>
+                  <pic:spPr bwMode="auto">
+                    <a:xfrm>
+                      <a:off x="0" y="0"/>
+                      <a:ext cx="5760720" cy="2756969"/>
+                    </a:xfrm>
+                    <a:prstGeom prst="rect">
+                      <a:avLst/>
+                    </a:prstGeom>
+                    <a:noFill/>
+                    <a:ln>
+                      <a:noFill/>
+                    </a:ln>
+                  </pic:spPr>
+                </pic:pic>
+              </a:graphicData>
+            </a:graphic>
+          </wp:inline>
+        </w:drawing>
+      </w:r>
     </w:p>
     <w:p>
       <w:pPr>
@@ -2405,45 +2489,23 @@
           <w:szCs w:val="40"/>
           <w:lang w:val="en-US"/>
         </w:rPr>
-        <w:t xml:space="preserve">SQL Server </w:t>
-      </w:r>
-      <w:proofErr w:type="spellStart"/>
-      <w:r>
-        <w:rPr>
-          <w:rFonts w:ascii="AA Zuehlke" w:hAnsi="AA Zuehlke"/>
-          <w:color w:val="ED7D31" w:themeColor="accent2"/>
-          <w:sz w:val="40"/>
-          <w:szCs w:val="40"/>
-          <w:lang w:val="en-US"/>
-        </w:rPr>
-        <w:t>Machine</w:t>
-      </w:r>
-      <w:proofErr w:type="spellEnd"/>
-      <w:r>
-        <w:rPr>
-          <w:rFonts w:ascii="AA Zuehlke" w:hAnsi="AA Zuehlke"/>
-          <w:color w:val="ED7D31" w:themeColor="accent2"/>
-          <w:sz w:val="40"/>
-          <w:szCs w:val="40"/>
-          <w:lang w:val="en-US"/>
-        </w:rPr>
-        <w:t xml:space="preserve"> Learning Services</w:t>
-      </w:r>
-    </w:p>
-    <w:p>
-      <w:pPr>
-        <w:rPr>
-          <w:lang w:val="en-US"/>
-        </w:rPr>
-      </w:pPr>
-    </w:p>
-    <w:p>
-      <w:pPr>
-        <w:rPr>
-          <w:lang w:val="en-US"/>
-        </w:rPr>
-      </w:pPr>
-      <w:hyperlink r:id="rId29" w:history="1">
+        <w:t>SQL Server Machine Learning Services</w:t>
+      </w:r>
+    </w:p>
+    <w:p>
+      <w:pPr>
+        <w:rPr>
+          <w:lang w:val="en-US"/>
+        </w:rPr>
+      </w:pPr>
+    </w:p>
+    <w:p>
+      <w:pPr>
+        <w:rPr>
+          <w:lang w:val="en-US"/>
+        </w:rPr>
+      </w:pPr>
+      <w:hyperlink r:id="rId31" w:history="1">
         <w:r>
           <w:rPr>
             <w:rStyle w:val="Hyperlink"/>
@@ -2486,6 +2548,29 @@
           <w:lang w:val="en-US"/>
         </w:rPr>
       </w:pPr>
+    </w:p>
+    <w:p>
+      <w:pPr>
+        <w:rPr>
+          <w:lang w:val="en-US"/>
+        </w:rPr>
+      </w:pPr>
+    </w:p>
+    <w:p>
+      <w:pPr>
+        <w:rPr>
+          <w:lang w:val="en-US"/>
+        </w:rPr>
+      </w:pPr>
+    </w:p>
+    <w:p>
+      <w:pPr>
+        <w:rPr>
+          <w:lang w:val="en-US"/>
+        </w:rPr>
+      </w:pPr>
+      <w:bookmarkStart w:id="0" w:name="_GoBack"/>
+      <w:bookmarkEnd w:id="0"/>
     </w:p>
     <w:sectPr>
       <w:pgSz w:w="11906" w:h="16838"/>
@@ -3396,6 +3481,36 @@
       <w:szCs w:val="20"/>
     </w:rPr>
   </w:style>
+  <w:style w:type="paragraph" w:styleId="BalloonText">
+    <w:name w:val="Balloon Text"/>
+    <w:basedOn w:val="Normal"/>
+    <w:link w:val="BalloonTextChar"/>
+    <w:uiPriority w:val="99"/>
+    <w:semiHidden/>
+    <w:unhideWhenUsed/>
+    <w:rsid w:val="00FA4BAC"/>
+    <w:pPr>
+      <w:spacing w:after="0" w:line="240" w:lineRule="auto"/>
+    </w:pPr>
+    <w:rPr>
+      <w:rFonts w:ascii="Segoe UI" w:hAnsi="Segoe UI" w:cs="Segoe UI"/>
+      <w:sz w:val="18"/>
+      <w:szCs w:val="18"/>
+    </w:rPr>
+  </w:style>
+  <w:style w:type="character" w:customStyle="1" w:styleId="BalloonTextChar">
+    <w:name w:val="Balloon Text Char"/>
+    <w:basedOn w:val="DefaultParagraphFont"/>
+    <w:link w:val="BalloonText"/>
+    <w:uiPriority w:val="99"/>
+    <w:semiHidden/>
+    <w:rsid w:val="00FA4BAC"/>
+    <w:rPr>
+      <w:rFonts w:ascii="Segoe UI" w:hAnsi="Segoe UI" w:cs="Segoe UI"/>
+      <w:sz w:val="18"/>
+      <w:szCs w:val="18"/>
+    </w:rPr>
+  </w:style>
 </w:styles>
 </file>
 

</xml_diff>

<commit_message>
completed info about MS ML Server
</commit_message>
<xml_diff>
--- a/MS-R-Server_und_ML-Server.docx
+++ b/MS-R-Server_und_ML-Server.docx
@@ -39,7 +39,14 @@
         <w:rPr>
           <w:lang w:val="en-US"/>
         </w:rPr>
-        <w:t>It includes a collection of packages, interpreters, and infrastructure</w:t>
+        <w:t xml:space="preserve">It </w:t>
+      </w:r>
+      <w:r>
+        <w:rPr>
+          <w:highlight w:val="yellow"/>
+          <w:lang w:val="en-US"/>
+        </w:rPr>
+        <w:t>includes</w:t>
       </w:r>
       <w:r>
         <w:rPr>
@@ -49,9 +56,42 @@
       </w:r>
       <w:r>
         <w:rPr>
-          <w:lang w:val="en-US"/>
-        </w:rPr>
-        <w:t xml:space="preserve">for developing and deploying </w:t>
+          <w:highlight w:val="yellow"/>
+          <w:lang w:val="en-US"/>
+        </w:rPr>
+        <w:t>a collection of packages, interpreters, and infrastructure</w:t>
+      </w:r>
+      <w:r>
+        <w:rPr>
+          <w:lang w:val="en-US"/>
+        </w:rPr>
+        <w:t xml:space="preserve"> </w:t>
+      </w:r>
+      <w:r>
+        <w:rPr>
+          <w:highlight w:val="yellow"/>
+          <w:lang w:val="en-US"/>
+        </w:rPr>
+        <w:t>for</w:t>
+      </w:r>
+      <w:r>
+        <w:rPr>
+          <w:lang w:val="en-US"/>
+        </w:rPr>
+        <w:t xml:space="preserve"> developing and </w:t>
+      </w:r>
+      <w:r>
+        <w:rPr>
+          <w:highlight w:val="yellow"/>
+          <w:lang w:val="en-US"/>
+        </w:rPr>
+        <w:t>deploying</w:t>
+      </w:r>
+      <w:r>
+        <w:rPr>
+          <w:lang w:val="en-US"/>
+        </w:rPr>
+        <w:t xml:space="preserve"> </w:t>
       </w:r>
       <w:r>
         <w:rPr>
@@ -77,22 +117,41 @@
         <w:rPr>
           <w:lang w:val="en-US"/>
         </w:rPr>
-        <w:t>-based machine learning and data science solutions on a range of platforms</w:t>
-      </w:r>
-    </w:p>
-    <w:p>
-      <w:pPr>
-        <w:rPr>
-          <w:lang w:val="en-US"/>
-        </w:rPr>
-      </w:pPr>
-    </w:p>
-    <w:p>
-      <w:pPr>
-        <w:rPr>
-          <w:lang w:val="en-US"/>
-        </w:rPr>
-      </w:pPr>
+        <w:t xml:space="preserve">-based machine learning and data science solutions </w:t>
+      </w:r>
+      <w:r>
+        <w:rPr>
+          <w:highlight w:val="yellow"/>
+          <w:lang w:val="en-US"/>
+        </w:rPr>
+        <w:t>on a range of platforms</w:t>
+      </w:r>
+    </w:p>
+    <w:p>
+      <w:pPr>
+        <w:rPr>
+          <w:lang w:val="en-US"/>
+        </w:rPr>
+      </w:pPr>
+    </w:p>
+    <w:p>
+      <w:pPr>
+        <w:rPr>
+          <w:lang w:val="en-US"/>
+        </w:rPr>
+      </w:pPr>
+      <w:r>
+        <w:rPr>
+          <w:lang w:val="en-US"/>
+        </w:rPr>
+        <w:t xml:space="preserve">To me ML Client and ML Server seem to be distributions, i.e. </w:t>
+      </w:r>
+      <w:r>
+        <w:rPr>
+          <w:lang w:val="en-US"/>
+        </w:rPr>
+        <w:t xml:space="preserve">a collection of packages and programs. </w:t>
+      </w:r>
     </w:p>
     <w:p>
       <w:pPr>
@@ -127,6 +186,7 @@
       </w:r>
       <w:r>
         <w:rPr>
+          <w:b/>
           <w:lang w:val="en-US"/>
         </w:rPr>
         <w:t>on premise</w:t>
@@ -148,7 +208,19 @@
         <w:rPr>
           <w:lang w:val="en-US"/>
         </w:rPr>
-        <w:t>Linux (Ubuntu), Windows (use server OS)</w:t>
+        <w:t>Linu</w:t>
+      </w:r>
+      <w:r>
+        <w:rPr>
+          <w:lang w:val="en-US"/>
+        </w:rPr>
+        <w:t>x (Ubuntu), Windows (use server-</w:t>
+      </w:r>
+      <w:r>
+        <w:rPr>
+          <w:lang w:val="en-US"/>
+        </w:rPr>
+        <w:t>OS)</w:t>
       </w:r>
       <w:r>
         <w:rPr>
@@ -182,7 +254,20 @@
         <w:rPr>
           <w:lang w:val="en-US"/>
         </w:rPr>
-        <w:t xml:space="preserve"> in the cloud as follows:</w:t>
+        <w:t xml:space="preserve"> </w:t>
+      </w:r>
+      <w:r>
+        <w:rPr>
+          <w:b/>
+          <w:lang w:val="en-US"/>
+        </w:rPr>
+        <w:t>in the cloud</w:t>
+      </w:r>
+      <w:r>
+        <w:rPr>
+          <w:lang w:val="en-US"/>
+        </w:rPr>
+        <w:t xml:space="preserve"> as follows:</w:t>
       </w:r>
     </w:p>
     <w:p>
@@ -270,20 +355,11 @@
           <w:t>R Server on the Microsoft Data Science Virtual Machine</w:t>
         </w:r>
       </w:hyperlink>
-    </w:p>
-    <w:p>
-      <w:pPr>
-        <w:spacing w:before="100" w:beforeAutospacing="1" w:after="100" w:afterAutospacing="1" w:line="240" w:lineRule="auto"/>
-        <w:ind w:left="720"/>
-        <w:rPr>
-          <w:lang w:val="en-US"/>
-        </w:rPr>
-      </w:pPr>
-      <w:r>
-        <w:rPr>
-          <w:lang w:val="en-US"/>
-        </w:rPr>
-        <w:t>Note: Machine Learning Server is coming soon on the Data Science VM.</w:t>
+      <w:r>
+        <w:rPr>
+          <w:lang w:val="en-US"/>
+        </w:rPr>
+        <w:t xml:space="preserve"> (ML Server coming soon)</w:t>
       </w:r>
     </w:p>
     <w:p>
@@ -331,11 +407,38 @@
         <w:rPr>
           <w:lang w:val="en-US"/>
         </w:rPr>
-        <w:t xml:space="preserve">Microsoft R Client is a free, data science tool for high performance analytics. R Client </w:t>
+        <w:t>Microsoft R C</w:t>
+      </w:r>
+      <w:r>
+        <w:rPr>
+          <w:lang w:val="en-US"/>
+        </w:rPr>
+        <w:t xml:space="preserve">lient is </w:t>
+      </w:r>
+      <w:r>
+        <w:rPr>
+          <w:highlight w:val="yellow"/>
+          <w:lang w:val="en-US"/>
+        </w:rPr>
+        <w:t>a free</w:t>
+      </w:r>
+      <w:r>
+        <w:rPr>
+          <w:highlight w:val="yellow"/>
+          <w:lang w:val="en-US"/>
+        </w:rPr>
+        <w:t xml:space="preserve"> data science tool</w:t>
+      </w:r>
+      <w:r>
+        <w:rPr>
+          <w:lang w:val="en-US"/>
+        </w:rPr>
+        <w:t xml:space="preserve"> for high performance analytics. R Client </w:t>
       </w:r>
       <w:proofErr w:type="gramStart"/>
       <w:r>
         <w:rPr>
+          <w:highlight w:val="yellow"/>
           <w:lang w:val="en-US"/>
         </w:rPr>
         <w:t>is built</w:t>
@@ -343,9 +446,16 @@
       <w:proofErr w:type="gramEnd"/>
       <w:r>
         <w:rPr>
-          <w:lang w:val="en-US"/>
-        </w:rPr>
-        <w:t xml:space="preserve"> on top of Microsoft R Open so you can use any open source R packages to build your analytics. Additionally, R Client introduces the </w:t>
+          <w:highlight w:val="yellow"/>
+          <w:lang w:val="en-US"/>
+        </w:rPr>
+        <w:t xml:space="preserve"> on top of Microsoft R Open</w:t>
+      </w:r>
+      <w:r>
+        <w:rPr>
+          <w:lang w:val="en-US"/>
+        </w:rPr>
+        <w:t xml:space="preserve"> so you can use any open source R packages to build your analytics. Additionally, R Client introduces the </w:t>
       </w:r>
       <w:hyperlink r:id="rId9" w:history="1">
         <w:r>
@@ -376,7 +486,21 @@
         <w:rPr>
           <w:lang w:val="en-US"/>
         </w:rPr>
-        <w:t xml:space="preserve"> and its proprietary functions to benefit from parallelization and remote computing.</w:t>
+        <w:t xml:space="preserve"> and its proprietary functions to benefit from </w:t>
+      </w:r>
+      <w:proofErr w:type="gramStart"/>
+      <w:r>
+        <w:rPr>
+          <w:lang w:val="en-US"/>
+        </w:rPr>
+        <w:t>parallelization</w:t>
+      </w:r>
+      <w:proofErr w:type="gramEnd"/>
+      <w:r>
+        <w:rPr>
+          <w:lang w:val="en-US"/>
+        </w:rPr>
+        <w:t xml:space="preserve"> and remote computing.</w:t>
       </w:r>
     </w:p>
     <w:p>
@@ -650,7 +774,6 @@
           <w:szCs w:val="28"/>
           <w:lang w:val="en-US"/>
         </w:rPr>
-        <w:lastRenderedPageBreak/>
         <w:t>Components of R Server/ R Client:</w:t>
       </w:r>
     </w:p>
@@ -669,6 +792,7 @@
         <w:rPr>
           <w:lang w:val="en-US"/>
         </w:rPr>
+        <w:lastRenderedPageBreak/>
         <w:t xml:space="preserve">R support includes </w:t>
       </w:r>
       <w:hyperlink r:id="rId12" w:history="1">
@@ -703,6 +827,130 @@
     </w:p>
     <w:p>
       <w:pPr>
+        <w:pStyle w:val="ListParagraph"/>
+        <w:numPr>
+          <w:ilvl w:val="0"/>
+          <w:numId w:val="2"/>
+        </w:numPr>
+        <w:rPr>
+          <w:lang w:val="en-US"/>
+        </w:rPr>
+      </w:pPr>
+      <w:r>
+        <w:rPr>
+          <w:lang w:val="en-US"/>
+        </w:rPr>
+        <w:t xml:space="preserve">MS R-Packages for deployment: </w:t>
+      </w:r>
+      <w:proofErr w:type="spellStart"/>
+      <w:r>
+        <w:rPr>
+          <w:lang w:val="en-US"/>
+        </w:rPr>
+        <w:t>MicrosoftML</w:t>
+      </w:r>
+      <w:proofErr w:type="spellEnd"/>
+      <w:r>
+        <w:rPr>
+          <w:lang w:val="en-US"/>
+        </w:rPr>
+        <w:t xml:space="preserve">, </w:t>
+      </w:r>
+      <w:proofErr w:type="spellStart"/>
+      <w:r>
+        <w:rPr>
+          <w:lang w:val="en-US"/>
+        </w:rPr>
+        <w:t>mrsdeploy</w:t>
+      </w:r>
+      <w:proofErr w:type="spellEnd"/>
+      <w:r>
+        <w:rPr>
+          <w:lang w:val="en-US"/>
+        </w:rPr>
+        <w:t xml:space="preserve">, </w:t>
+      </w:r>
+      <w:proofErr w:type="spellStart"/>
+      <w:r>
+        <w:rPr>
+          <w:lang w:val="en-US"/>
+        </w:rPr>
+        <w:t>olapR</w:t>
+      </w:r>
+      <w:proofErr w:type="spellEnd"/>
+      <w:r>
+        <w:rPr>
+          <w:lang w:val="en-US"/>
+        </w:rPr>
+        <w:t xml:space="preserve">, </w:t>
+      </w:r>
+      <w:proofErr w:type="spellStart"/>
+      <w:r>
+        <w:rPr>
+          <w:lang w:val="en-US"/>
+        </w:rPr>
+        <w:t>RevolQQ</w:t>
+      </w:r>
+      <w:proofErr w:type="spellEnd"/>
+      <w:r>
+        <w:rPr>
+          <w:lang w:val="en-US"/>
+        </w:rPr>
+        <w:t xml:space="preserve">, </w:t>
+      </w:r>
+      <w:proofErr w:type="spellStart"/>
+      <w:r>
+        <w:rPr>
+          <w:lang w:val="en-US"/>
+        </w:rPr>
+        <w:t>RevoPemaR</w:t>
+      </w:r>
+      <w:proofErr w:type="spellEnd"/>
+      <w:r>
+        <w:rPr>
+          <w:lang w:val="en-US"/>
+        </w:rPr>
+        <w:t xml:space="preserve">, </w:t>
+      </w:r>
+      <w:proofErr w:type="spellStart"/>
+      <w:r>
+        <w:rPr>
+          <w:lang w:val="en-US"/>
+        </w:rPr>
+        <w:t>RevoScaleR</w:t>
+      </w:r>
+      <w:proofErr w:type="spellEnd"/>
+      <w:r>
+        <w:rPr>
+          <w:lang w:val="en-US"/>
+        </w:rPr>
+        <w:t xml:space="preserve">, </w:t>
+      </w:r>
+      <w:proofErr w:type="spellStart"/>
+      <w:r>
+        <w:rPr>
+          <w:lang w:val="en-US"/>
+        </w:rPr>
+        <w:t>RevoUtils</w:t>
+      </w:r>
+      <w:proofErr w:type="spellEnd"/>
+      <w:r>
+        <w:rPr>
+          <w:lang w:val="en-US"/>
+        </w:rPr>
+        <w:t xml:space="preserve">, </w:t>
+      </w:r>
+      <w:proofErr w:type="spellStart"/>
+      <w:r>
+        <w:rPr>
+          <w:lang w:val="en-US"/>
+        </w:rPr>
+        <w:t>sqlrutils</w:t>
+      </w:r>
+      <w:proofErr w:type="spellEnd"/>
+    </w:p>
+    <w:p>
+      <w:pPr>
         <w:rPr>
           <w:lang w:val="en-US"/>
         </w:rPr>
@@ -727,18 +975,59 @@
           <w:lang w:val="en-US"/>
         </w:rPr>
       </w:pPr>
-    </w:p>
-    <w:p>
-      <w:pPr>
-        <w:rPr>
-          <w:lang w:val="en-US"/>
-        </w:rPr>
-      </w:pPr>
-      <w:r>
-        <w:rPr>
-          <w:lang w:val="en-US"/>
-        </w:rPr>
-        <w:t>Operationalization refers to the process of publishing R models and code to Microsoft R Server in the form of web services and the consumption of these services within client applications to affect business results.</w:t>
+      <w:r>
+        <w:rPr>
+          <w:lang w:val="en-US"/>
+        </w:rPr>
+        <w:t xml:space="preserve">What is operationalization in this </w:t>
+      </w:r>
+      <w:proofErr w:type="gramStart"/>
+      <w:r>
+        <w:rPr>
+          <w:lang w:val="en-US"/>
+        </w:rPr>
+        <w:t>context:</w:t>
+      </w:r>
+      <w:proofErr w:type="gramEnd"/>
+    </w:p>
+    <w:p>
+      <w:pPr>
+        <w:rPr>
+          <w:lang w:val="en-US"/>
+        </w:rPr>
+      </w:pPr>
+      <w:r>
+        <w:rPr>
+          <w:highlight w:val="yellow"/>
+          <w:lang w:val="en-US"/>
+        </w:rPr>
+        <w:t>Operationalization</w:t>
+      </w:r>
+      <w:r>
+        <w:rPr>
+          <w:lang w:val="en-US"/>
+        </w:rPr>
+        <w:t xml:space="preserve"> refers to the process of publishing R models and code to Microsoft R Server in the form of web services and the consumption of these services within client applications to affect business results.</w:t>
+      </w:r>
+      <w:r>
+        <w:rPr>
+          <w:lang w:val="en-US"/>
+        </w:rPr>
+        <w:t xml:space="preserve"> </w:t>
+      </w:r>
+      <w:proofErr w:type="gramStart"/>
+      <w:r>
+        <w:rPr>
+          <w:lang w:val="en-US"/>
+        </w:rPr>
+        <w:t>generate</w:t>
+      </w:r>
+      <w:proofErr w:type="gramEnd"/>
+      <w:r>
+        <w:rPr>
+          <w:lang w:val="en-US"/>
+        </w:rPr>
+        <w:t xml:space="preserve"> predictions from the pre-trained model on demand.</w:t>
       </w:r>
     </w:p>
     <w:p>
@@ -804,57 +1093,69 @@
           <w:szCs w:val="22"/>
           <w:lang w:val="en-US" w:eastAsia="en-US"/>
         </w:rPr>
-        <w:t>Distributed and parallel computing</w:t>
-      </w:r>
-      <w:r>
-        <w:rPr>
-          <w:rFonts w:asciiTheme="minorHAnsi" w:eastAsiaTheme="minorHAnsi" w:hAnsiTheme="minorHAnsi" w:cstheme="minorBidi"/>
-          <w:b w:val="0"/>
-          <w:bCs w:val="0"/>
-          <w:kern w:val="0"/>
-          <w:sz w:val="22"/>
-          <w:szCs w:val="22"/>
-          <w:lang w:val="en-US" w:eastAsia="en-US"/>
-        </w:rPr>
-        <w:t xml:space="preserve"> </w:t>
-      </w:r>
-      <w:r>
-        <w:rPr>
-          <w:rFonts w:asciiTheme="minorHAnsi" w:eastAsiaTheme="minorHAnsi" w:hAnsiTheme="minorHAnsi" w:cstheme="minorBidi"/>
-          <w:b w:val="0"/>
-          <w:bCs w:val="0"/>
-          <w:kern w:val="0"/>
-          <w:sz w:val="22"/>
-          <w:szCs w:val="22"/>
-          <w:lang w:val="en-US" w:eastAsia="en-US"/>
-        </w:rPr>
-        <w:t xml:space="preserve">(breakdown of a complicated computation into pieces that can be performed independently, while maintaining a framework that allows for the results of those independent computations to be pulled together to create the </w:t>
-      </w:r>
-      <w:proofErr w:type="gramStart"/>
-      <w:r>
-        <w:rPr>
-          <w:rFonts w:asciiTheme="minorHAnsi" w:eastAsiaTheme="minorHAnsi" w:hAnsiTheme="minorHAnsi" w:cstheme="minorBidi"/>
-          <w:b w:val="0"/>
-          <w:bCs w:val="0"/>
-          <w:kern w:val="0"/>
-          <w:sz w:val="22"/>
-          <w:szCs w:val="22"/>
-          <w:lang w:val="en-US" w:eastAsia="en-US"/>
-        </w:rPr>
-        <w:t>final result</w:t>
-      </w:r>
-      <w:proofErr w:type="gramEnd"/>
-      <w:r>
-        <w:rPr>
-          <w:rFonts w:asciiTheme="minorHAnsi" w:eastAsiaTheme="minorHAnsi" w:hAnsiTheme="minorHAnsi" w:cstheme="minorBidi"/>
-          <w:b w:val="0"/>
-          <w:bCs w:val="0"/>
-          <w:kern w:val="0"/>
-          <w:sz w:val="22"/>
-          <w:szCs w:val="22"/>
-          <w:lang w:val="en-US" w:eastAsia="en-US"/>
-        </w:rPr>
-        <w:t>.)</w:t>
+        <w:t>Computing context</w:t>
+      </w:r>
+      <w:r>
+        <w:rPr>
+          <w:rFonts w:asciiTheme="minorHAnsi" w:eastAsiaTheme="minorHAnsi" w:hAnsiTheme="minorHAnsi" w:cstheme="minorBidi"/>
+          <w:b w:val="0"/>
+          <w:bCs w:val="0"/>
+          <w:kern w:val="0"/>
+          <w:sz w:val="22"/>
+          <w:szCs w:val="22"/>
+          <w:lang w:val="en-US" w:eastAsia="en-US"/>
+        </w:rPr>
+        <w:t xml:space="preserve"> (</w:t>
+      </w:r>
+      <w:r>
+        <w:rPr>
+          <w:rFonts w:asciiTheme="minorHAnsi" w:eastAsiaTheme="minorHAnsi" w:hAnsiTheme="minorHAnsi" w:cstheme="minorBidi"/>
+          <w:b w:val="0"/>
+          <w:bCs w:val="0"/>
+          <w:kern w:val="0"/>
+          <w:sz w:val="22"/>
+          <w:szCs w:val="22"/>
+          <w:lang w:val="en-US" w:eastAsia="en-US"/>
+        </w:rPr>
+        <w:t>you can push execution to an interpreter on another machine. Local is the default</w:t>
+      </w:r>
+      <w:r>
+        <w:rPr>
+          <w:rFonts w:asciiTheme="minorHAnsi" w:eastAsiaTheme="minorHAnsi" w:hAnsiTheme="minorHAnsi" w:cstheme="minorBidi"/>
+          <w:b w:val="0"/>
+          <w:bCs w:val="0"/>
+          <w:kern w:val="0"/>
+          <w:sz w:val="22"/>
+          <w:szCs w:val="22"/>
+          <w:lang w:val="en-US" w:eastAsia="en-US"/>
+        </w:rPr>
+        <w:t xml:space="preserve">) </w:t>
+      </w:r>
+      <w:proofErr w:type="spellStart"/>
+      <w:r>
+        <w:rPr>
+          <w:rFonts w:asciiTheme="minorHAnsi" w:eastAsiaTheme="minorHAnsi" w:hAnsiTheme="minorHAnsi" w:cstheme="minorBidi"/>
+          <w:b w:val="0"/>
+          <w:bCs w:val="0"/>
+          <w:kern w:val="0"/>
+          <w:sz w:val="22"/>
+          <w:szCs w:val="22"/>
+          <w:lang w:val="en-US" w:eastAsia="en-US"/>
+        </w:rPr>
+        <w:t>RevoScaleR</w:t>
+      </w:r>
+      <w:proofErr w:type="spellEnd"/>
+      <w:r>
+        <w:rPr>
+          <w:rFonts w:asciiTheme="minorHAnsi" w:eastAsiaTheme="minorHAnsi" w:hAnsiTheme="minorHAnsi" w:cstheme="minorBidi"/>
+          <w:b w:val="0"/>
+          <w:bCs w:val="0"/>
+          <w:kern w:val="0"/>
+          <w:sz w:val="22"/>
+          <w:szCs w:val="22"/>
+          <w:lang w:val="en-US" w:eastAsia="en-US"/>
+        </w:rPr>
+        <w:t xml:space="preserve"> package</w:t>
       </w:r>
     </w:p>
     <w:p>
@@ -903,6 +1204,105 @@
           <w:szCs w:val="22"/>
           <w:lang w:val="en-US" w:eastAsia="en-US"/>
         </w:rPr>
+        <w:t>Distributed and parallel computing</w:t>
+      </w:r>
+      <w:r>
+        <w:rPr>
+          <w:rFonts w:asciiTheme="minorHAnsi" w:eastAsiaTheme="minorHAnsi" w:hAnsiTheme="minorHAnsi" w:cstheme="minorBidi"/>
+          <w:b w:val="0"/>
+          <w:bCs w:val="0"/>
+          <w:kern w:val="0"/>
+          <w:sz w:val="22"/>
+          <w:szCs w:val="22"/>
+          <w:lang w:val="en-US" w:eastAsia="en-US"/>
+        </w:rPr>
+        <w:t xml:space="preserve"> </w:t>
+      </w:r>
+      <w:r>
+        <w:rPr>
+          <w:rFonts w:asciiTheme="minorHAnsi" w:eastAsiaTheme="minorHAnsi" w:hAnsiTheme="minorHAnsi" w:cstheme="minorBidi"/>
+          <w:b w:val="0"/>
+          <w:bCs w:val="0"/>
+          <w:kern w:val="0"/>
+          <w:sz w:val="22"/>
+          <w:szCs w:val="22"/>
+          <w:lang w:val="en-US" w:eastAsia="en-US"/>
+        </w:rPr>
+        <w:t xml:space="preserve">(breakdown of a complicated computation into pieces that can be performed independently, while maintaining a framework that allows for the results of those independent computations to be pulled together to create the </w:t>
+      </w:r>
+      <w:proofErr w:type="gramStart"/>
+      <w:r>
+        <w:rPr>
+          <w:rFonts w:asciiTheme="minorHAnsi" w:eastAsiaTheme="minorHAnsi" w:hAnsiTheme="minorHAnsi" w:cstheme="minorBidi"/>
+          <w:b w:val="0"/>
+          <w:bCs w:val="0"/>
+          <w:kern w:val="0"/>
+          <w:sz w:val="22"/>
+          <w:szCs w:val="22"/>
+          <w:lang w:val="en-US" w:eastAsia="en-US"/>
+        </w:rPr>
+        <w:t>final result</w:t>
+      </w:r>
+      <w:proofErr w:type="gramEnd"/>
+      <w:r>
+        <w:rPr>
+          <w:rFonts w:asciiTheme="minorHAnsi" w:eastAsiaTheme="minorHAnsi" w:hAnsiTheme="minorHAnsi" w:cstheme="minorBidi"/>
+          <w:b w:val="0"/>
+          <w:bCs w:val="0"/>
+          <w:kern w:val="0"/>
+          <w:sz w:val="22"/>
+          <w:szCs w:val="22"/>
+          <w:lang w:val="en-US" w:eastAsia="en-US"/>
+        </w:rPr>
+        <w:t>.)</w:t>
+      </w:r>
+    </w:p>
+    <w:p>
+      <w:pPr>
+        <w:pStyle w:val="Heading1"/>
+        <w:numPr>
+          <w:ilvl w:val="0"/>
+          <w:numId w:val="2"/>
+        </w:numPr>
+        <w:rPr>
+          <w:rFonts w:asciiTheme="minorHAnsi" w:eastAsiaTheme="minorHAnsi" w:hAnsiTheme="minorHAnsi" w:cstheme="minorBidi"/>
+          <w:b w:val="0"/>
+          <w:bCs w:val="0"/>
+          <w:kern w:val="0"/>
+          <w:sz w:val="22"/>
+          <w:szCs w:val="22"/>
+          <w:lang w:val="en-US" w:eastAsia="en-US"/>
+        </w:rPr>
+      </w:pPr>
+    </w:p>
+    <w:p>
+      <w:pPr>
+        <w:pStyle w:val="Heading1"/>
+        <w:numPr>
+          <w:ilvl w:val="0"/>
+          <w:numId w:val="2"/>
+        </w:numPr>
+        <w:rPr>
+          <w:rFonts w:asciiTheme="minorHAnsi" w:eastAsiaTheme="minorHAnsi" w:hAnsiTheme="minorHAnsi" w:cstheme="minorBidi"/>
+          <w:b w:val="0"/>
+          <w:bCs w:val="0"/>
+          <w:kern w:val="0"/>
+          <w:sz w:val="22"/>
+          <w:szCs w:val="22"/>
+          <w:lang w:val="en-US" w:eastAsia="en-US"/>
+        </w:rPr>
+      </w:pPr>
+      <w:r>
+        <w:rPr>
+          <w:rFonts w:asciiTheme="minorHAnsi" w:eastAsiaTheme="minorHAnsi" w:hAnsiTheme="minorHAnsi" w:cstheme="minorBidi"/>
+          <w:b w:val="0"/>
+          <w:bCs w:val="0"/>
+          <w:i/>
+          <w:kern w:val="0"/>
+          <w:sz w:val="22"/>
+          <w:szCs w:val="22"/>
+          <w:lang w:val="en-US" w:eastAsia="en-US"/>
+        </w:rPr>
         <w:t xml:space="preserve">Web services: </w:t>
       </w:r>
       <w:r>
@@ -941,8 +1341,48 @@
           <w:szCs w:val="22"/>
           <w:lang w:val="en-US" w:eastAsia="en-US"/>
         </w:rPr>
-        <w:t xml:space="preserve"> as web services</w:t>
-      </w:r>
+        <w:t xml:space="preserve"> as web services. </w:t>
+      </w:r>
+      <w:proofErr w:type="gramStart"/>
+      <w:r>
+        <w:rPr>
+          <w:rFonts w:asciiTheme="minorHAnsi" w:eastAsiaTheme="minorHAnsi" w:hAnsiTheme="minorHAnsi" w:cstheme="minorBidi"/>
+          <w:b w:val="0"/>
+          <w:bCs w:val="0"/>
+          <w:kern w:val="0"/>
+          <w:sz w:val="22"/>
+          <w:szCs w:val="22"/>
+          <w:lang w:val="en-US" w:eastAsia="en-US"/>
+        </w:rPr>
+        <w:t>models</w:t>
+      </w:r>
+      <w:proofErr w:type="gramEnd"/>
+      <w:r>
+        <w:rPr>
+          <w:rFonts w:asciiTheme="minorHAnsi" w:eastAsiaTheme="minorHAnsi" w:hAnsiTheme="minorHAnsi" w:cstheme="minorBidi"/>
+          <w:b w:val="0"/>
+          <w:bCs w:val="0"/>
+          <w:kern w:val="0"/>
+          <w:sz w:val="22"/>
+          <w:szCs w:val="22"/>
+          <w:lang w:val="en-US" w:eastAsia="en-US"/>
+        </w:rPr>
+        <w:t xml:space="preserve"> and code can be accessed and consumed in R, Python, programmatically using REST APIs, or using Swagger generated client libraries. Web services </w:t>
+      </w:r>
+      <w:proofErr w:type="gramStart"/>
+      <w:r>
+        <w:rPr>
+          <w:rFonts w:asciiTheme="minorHAnsi" w:eastAsiaTheme="minorHAnsi" w:hAnsiTheme="minorHAnsi" w:cstheme="minorBidi"/>
+          <w:b w:val="0"/>
+          <w:bCs w:val="0"/>
+          <w:kern w:val="0"/>
+          <w:sz w:val="22"/>
+          <w:szCs w:val="22"/>
+          <w:lang w:val="en-US" w:eastAsia="en-US"/>
+        </w:rPr>
+        <w:t>can be deployed from one platform and consumed on another</w:t>
+      </w:r>
+      <w:proofErr w:type="gramEnd"/>
       <w:r>
         <w:rPr>
           <w:rFonts w:asciiTheme="minorHAnsi" w:eastAsiaTheme="minorHAnsi" w:hAnsiTheme="minorHAnsi" w:cstheme="minorBidi"/>
@@ -966,7 +1406,19 @@
           <w:szCs w:val="22"/>
           <w:lang w:val="en-US" w:eastAsia="en-US"/>
         </w:rPr>
-        <w:t>models</w:t>
+        <w:t xml:space="preserve">They can be consumed </w:t>
+      </w:r>
+      <w:r>
+        <w:rPr>
+          <w:rFonts w:asciiTheme="minorHAnsi" w:eastAsiaTheme="minorHAnsi" w:hAnsiTheme="minorHAnsi" w:cstheme="minorBidi"/>
+          <w:b w:val="0"/>
+          <w:bCs w:val="0"/>
+          <w:kern w:val="0"/>
+          <w:sz w:val="22"/>
+          <w:szCs w:val="22"/>
+          <w:lang w:val="en-US" w:eastAsia="en-US"/>
+        </w:rPr>
+        <w:t>by authenticated users</w:t>
       </w:r>
       <w:proofErr w:type="gramEnd"/>
       <w:r>
@@ -979,7 +1431,69 @@
           <w:szCs w:val="22"/>
           <w:lang w:val="en-US" w:eastAsia="en-US"/>
         </w:rPr>
-        <w:t xml:space="preserve"> and code can be accessed and consumed in R, Python, programmatically using REST APIs, or using Swagger generated client libraries. Web services </w:t>
+        <w:t xml:space="preserve"> </w:t>
+      </w:r>
+      <w:r>
+        <w:rPr>
+          <w:rFonts w:asciiTheme="minorHAnsi" w:eastAsiaTheme="minorHAnsi" w:hAnsiTheme="minorHAnsi" w:cstheme="minorBidi"/>
+          <w:b w:val="0"/>
+          <w:bCs w:val="0"/>
+          <w:kern w:val="0"/>
+          <w:sz w:val="22"/>
+          <w:szCs w:val="22"/>
+          <w:lang w:val="en-US" w:eastAsia="en-US"/>
+        </w:rPr>
+        <w:t xml:space="preserve">synchronously, in </w:t>
+      </w:r>
+      <w:proofErr w:type="spellStart"/>
+      <w:r>
+        <w:rPr>
+          <w:rFonts w:asciiTheme="minorHAnsi" w:eastAsiaTheme="minorHAnsi" w:hAnsiTheme="minorHAnsi" w:cstheme="minorBidi"/>
+          <w:b w:val="0"/>
+          <w:bCs w:val="0"/>
+          <w:kern w:val="0"/>
+          <w:sz w:val="22"/>
+          <w:szCs w:val="22"/>
+          <w:lang w:val="en-US" w:eastAsia="en-US"/>
+        </w:rPr>
+        <w:t>realtime</w:t>
+      </w:r>
+      <w:proofErr w:type="spellEnd"/>
+      <w:r>
+        <w:rPr>
+          <w:rFonts w:asciiTheme="minorHAnsi" w:eastAsiaTheme="minorHAnsi" w:hAnsiTheme="minorHAnsi" w:cstheme="minorBidi"/>
+          <w:b w:val="0"/>
+          <w:bCs w:val="0"/>
+          <w:kern w:val="0"/>
+          <w:sz w:val="22"/>
+          <w:szCs w:val="22"/>
+          <w:lang w:val="en-US" w:eastAsia="en-US"/>
+        </w:rPr>
+        <w:t xml:space="preserve">, or in batch mode. </w:t>
+      </w:r>
+      <w:r>
+        <w:rPr>
+          <w:rFonts w:asciiTheme="minorHAnsi" w:eastAsiaTheme="minorHAnsi" w:hAnsiTheme="minorHAnsi" w:cstheme="minorBidi"/>
+          <w:b w:val="0"/>
+          <w:bCs w:val="0"/>
+          <w:kern w:val="0"/>
+          <w:sz w:val="22"/>
+          <w:szCs w:val="22"/>
+          <w:lang w:val="en-US" w:eastAsia="en-US"/>
+        </w:rPr>
+        <w:t>You can consume directly in R or Python, using APIs, or in your preferred language via Swagger.</w:t>
+      </w:r>
+      <w:r>
+        <w:rPr>
+          <w:rFonts w:asciiTheme="minorHAnsi" w:eastAsiaTheme="minorHAnsi" w:hAnsiTheme="minorHAnsi" w:cstheme="minorBidi"/>
+          <w:b w:val="0"/>
+          <w:bCs w:val="0"/>
+          <w:kern w:val="0"/>
+          <w:sz w:val="22"/>
+          <w:szCs w:val="22"/>
+          <w:lang w:val="en-US" w:eastAsia="en-US"/>
+        </w:rPr>
+        <w:t xml:space="preserve"> </w:t>
       </w:r>
       <w:proofErr w:type="gramStart"/>
       <w:r>
@@ -992,7 +1506,7 @@
           <w:szCs w:val="22"/>
           <w:lang w:val="en-US" w:eastAsia="en-US"/>
         </w:rPr>
-        <w:t>can be deployed from one platform and consumed on another</w:t>
+        <w:t>by</w:t>
       </w:r>
       <w:proofErr w:type="gramEnd"/>
       <w:r>
@@ -1005,59 +1519,19 @@
           <w:szCs w:val="22"/>
           <w:lang w:val="en-US" w:eastAsia="en-US"/>
         </w:rPr>
-        <w:t xml:space="preserve">. They </w:t>
-      </w:r>
-      <w:proofErr w:type="gramStart"/>
-      <w:r>
-        <w:rPr>
-          <w:rFonts w:asciiTheme="minorHAnsi" w:eastAsiaTheme="minorHAnsi" w:hAnsiTheme="minorHAnsi" w:cstheme="minorBidi"/>
-          <w:b w:val="0"/>
-          <w:bCs w:val="0"/>
-          <w:kern w:val="0"/>
-          <w:sz w:val="22"/>
-          <w:szCs w:val="22"/>
-          <w:lang w:val="en-US" w:eastAsia="en-US"/>
-        </w:rPr>
-        <w:t>can be consumed</w:t>
-      </w:r>
-      <w:proofErr w:type="gramEnd"/>
-      <w:r>
-        <w:rPr>
-          <w:rFonts w:asciiTheme="minorHAnsi" w:eastAsiaTheme="minorHAnsi" w:hAnsiTheme="minorHAnsi" w:cstheme="minorBidi"/>
-          <w:b w:val="0"/>
-          <w:bCs w:val="0"/>
-          <w:kern w:val="0"/>
-          <w:sz w:val="22"/>
-          <w:szCs w:val="22"/>
-          <w:lang w:val="en-US" w:eastAsia="en-US"/>
-        </w:rPr>
-        <w:t xml:space="preserve"> synchronously, in </w:t>
-      </w:r>
-      <w:proofErr w:type="spellStart"/>
-      <w:r>
-        <w:rPr>
-          <w:rFonts w:asciiTheme="minorHAnsi" w:eastAsiaTheme="minorHAnsi" w:hAnsiTheme="minorHAnsi" w:cstheme="minorBidi"/>
-          <w:b w:val="0"/>
-          <w:bCs w:val="0"/>
-          <w:kern w:val="0"/>
-          <w:sz w:val="22"/>
-          <w:szCs w:val="22"/>
-          <w:lang w:val="en-US" w:eastAsia="en-US"/>
-        </w:rPr>
-        <w:t>realtime</w:t>
-      </w:r>
-      <w:proofErr w:type="spellEnd"/>
-      <w:r>
-        <w:rPr>
-          <w:rFonts w:asciiTheme="minorHAnsi" w:eastAsiaTheme="minorHAnsi" w:hAnsiTheme="minorHAnsi" w:cstheme="minorBidi"/>
-          <w:b w:val="0"/>
-          <w:bCs w:val="0"/>
-          <w:kern w:val="0"/>
-          <w:sz w:val="22"/>
-          <w:szCs w:val="22"/>
-          <w:lang w:val="en-US" w:eastAsia="en-US"/>
-        </w:rPr>
-        <w:t xml:space="preserve">, or in batch mode. </w:t>
+        <w:t xml:space="preserve"> providing them with the name and version of the web service.</w:t>
+      </w:r>
+      <w:r>
+        <w:rPr>
+          <w:rFonts w:asciiTheme="minorHAnsi" w:eastAsiaTheme="minorHAnsi" w:hAnsiTheme="minorHAnsi" w:cstheme="minorBidi"/>
+          <w:b w:val="0"/>
+          <w:bCs w:val="0"/>
+          <w:kern w:val="0"/>
+          <w:sz w:val="22"/>
+          <w:szCs w:val="22"/>
+          <w:lang w:val="en-US" w:eastAsia="en-US"/>
+        </w:rPr>
+        <w:t xml:space="preserve"> </w:t>
       </w:r>
       <w:r>
         <w:rPr>
@@ -1105,8 +1579,100 @@
           <w:szCs w:val="22"/>
           <w:lang w:val="en-US" w:eastAsia="en-US"/>
         </w:rPr>
+        <w:t xml:space="preserve">. </w:t>
+      </w:r>
+      <w:proofErr w:type="gramStart"/>
+      <w:r>
+        <w:rPr>
+          <w:rFonts w:asciiTheme="minorHAnsi" w:eastAsiaTheme="minorHAnsi" w:hAnsiTheme="minorHAnsi" w:cstheme="minorBidi"/>
+          <w:b w:val="0"/>
+          <w:bCs w:val="0"/>
+          <w:kern w:val="0"/>
+          <w:sz w:val="22"/>
+          <w:szCs w:val="22"/>
+          <w:lang w:val="en-US" w:eastAsia="en-US"/>
+        </w:rPr>
+        <w:t>two</w:t>
+      </w:r>
+      <w:proofErr w:type="gramEnd"/>
+      <w:r>
+        <w:rPr>
+          <w:rFonts w:asciiTheme="minorHAnsi" w:eastAsiaTheme="minorHAnsi" w:hAnsiTheme="minorHAnsi" w:cstheme="minorBidi"/>
+          <w:b w:val="0"/>
+          <w:bCs w:val="0"/>
+          <w:kern w:val="0"/>
+          <w:sz w:val="22"/>
+          <w:szCs w:val="22"/>
+          <w:lang w:val="en-US" w:eastAsia="en-US"/>
+        </w:rPr>
+        <w:t xml:space="preserve"> types of web services: standard and </w:t>
+      </w:r>
+      <w:proofErr w:type="spellStart"/>
+      <w:r>
+        <w:rPr>
+          <w:rFonts w:asciiTheme="minorHAnsi" w:eastAsiaTheme="minorHAnsi" w:hAnsiTheme="minorHAnsi" w:cstheme="minorBidi"/>
+          <w:b w:val="0"/>
+          <w:bCs w:val="0"/>
+          <w:kern w:val="0"/>
+          <w:sz w:val="22"/>
+          <w:szCs w:val="22"/>
+          <w:lang w:val="en-US" w:eastAsia="en-US"/>
+        </w:rPr>
+        <w:t>realtime</w:t>
+      </w:r>
+      <w:proofErr w:type="spellEnd"/>
+      <w:r>
+        <w:rPr>
+          <w:rFonts w:asciiTheme="minorHAnsi" w:eastAsiaTheme="minorHAnsi" w:hAnsiTheme="minorHAnsi" w:cstheme="minorBidi"/>
+          <w:b w:val="0"/>
+          <w:bCs w:val="0"/>
+          <w:kern w:val="0"/>
+          <w:sz w:val="22"/>
+          <w:szCs w:val="22"/>
+          <w:lang w:val="en-US" w:eastAsia="en-US"/>
+        </w:rPr>
         <w:t>.</w:t>
       </w:r>
+    </w:p>
+    <w:p>
+      <w:pPr>
+        <w:pStyle w:val="Heading1"/>
+        <w:ind w:left="1416" w:hanging="696"/>
+        <w:rPr>
+          <w:rFonts w:asciiTheme="minorHAnsi" w:eastAsiaTheme="minorHAnsi" w:hAnsiTheme="minorHAnsi" w:cstheme="minorBidi"/>
+          <w:b w:val="0"/>
+          <w:bCs w:val="0"/>
+          <w:kern w:val="0"/>
+          <w:sz w:val="22"/>
+          <w:szCs w:val="22"/>
+          <w:lang w:val="en-US" w:eastAsia="en-US"/>
+        </w:rPr>
+      </w:pPr>
+      <w:r>
+        <w:rPr>
+          <w:rFonts w:asciiTheme="minorHAnsi" w:eastAsiaTheme="minorHAnsi" w:hAnsiTheme="minorHAnsi" w:cstheme="minorBidi"/>
+          <w:b w:val="0"/>
+          <w:bCs w:val="0"/>
+          <w:i/>
+          <w:kern w:val="0"/>
+          <w:sz w:val="22"/>
+          <w:szCs w:val="22"/>
+          <w:lang w:val="en-US" w:eastAsia="en-US"/>
+        </w:rPr>
+        <w:t>Standard</w:t>
+      </w:r>
+      <w:r>
+        <w:rPr>
+          <w:rFonts w:asciiTheme="minorHAnsi" w:eastAsiaTheme="minorHAnsi" w:hAnsiTheme="minorHAnsi" w:cstheme="minorBidi"/>
+          <w:b w:val="0"/>
+          <w:bCs w:val="0"/>
+          <w:kern w:val="0"/>
+          <w:sz w:val="22"/>
+          <w:szCs w:val="22"/>
+          <w:lang w:val="en-US" w:eastAsia="en-US"/>
+        </w:rPr>
+        <w:t>:</w:t>
+      </w:r>
       <w:r>
         <w:rPr>
           <w:rFonts w:asciiTheme="minorHAnsi" w:eastAsiaTheme="minorHAnsi" w:hAnsiTheme="minorHAnsi" w:cstheme="minorBidi"/>
@@ -1119,6 +1685,193 @@
         </w:rPr>
         <w:t xml:space="preserve"> </w:t>
       </w:r>
+      <w:r>
+        <w:rPr>
+          <w:rFonts w:asciiTheme="minorHAnsi" w:eastAsiaTheme="minorHAnsi" w:hAnsiTheme="minorHAnsi" w:cstheme="minorBidi"/>
+          <w:b w:val="0"/>
+          <w:bCs w:val="0"/>
+          <w:kern w:val="0"/>
+          <w:sz w:val="22"/>
+          <w:szCs w:val="22"/>
+          <w:lang w:val="en-US" w:eastAsia="en-US"/>
+        </w:rPr>
+        <w:t>(</w:t>
+      </w:r>
+      <w:r>
+        <w:rPr>
+          <w:rFonts w:asciiTheme="minorHAnsi" w:eastAsiaTheme="minorHAnsi" w:hAnsiTheme="minorHAnsi" w:cstheme="minorBidi"/>
+          <w:b w:val="0"/>
+          <w:bCs w:val="0"/>
+          <w:kern w:val="0"/>
+          <w:sz w:val="22"/>
+          <w:szCs w:val="22"/>
+          <w:lang w:val="en-US" w:eastAsia="en-US"/>
+        </w:rPr>
+        <w:t>fast execution and scoring of arbitrary Python or R code and models</w:t>
+      </w:r>
+      <w:r>
+        <w:rPr>
+          <w:rFonts w:asciiTheme="minorHAnsi" w:eastAsiaTheme="minorHAnsi" w:hAnsiTheme="minorHAnsi" w:cstheme="minorBidi"/>
+          <w:b w:val="0"/>
+          <w:bCs w:val="0"/>
+          <w:kern w:val="0"/>
+          <w:sz w:val="22"/>
+          <w:szCs w:val="22"/>
+          <w:lang w:val="en-US" w:eastAsia="en-US"/>
+        </w:rPr>
+        <w:t xml:space="preserve"> and </w:t>
+      </w:r>
+      <w:r>
+        <w:rPr>
+          <w:rFonts w:asciiTheme="minorHAnsi" w:eastAsiaTheme="minorHAnsi" w:hAnsiTheme="minorHAnsi" w:cstheme="minorBidi"/>
+          <w:b w:val="0"/>
+          <w:bCs w:val="0"/>
+          <w:kern w:val="0"/>
+          <w:sz w:val="22"/>
+          <w:szCs w:val="22"/>
+          <w:lang w:val="en-US" w:eastAsia="en-US"/>
+        </w:rPr>
+        <w:t xml:space="preserve">model </w:t>
+      </w:r>
+      <w:r>
+        <w:rPr>
+          <w:rFonts w:asciiTheme="minorHAnsi" w:eastAsiaTheme="minorHAnsi" w:hAnsiTheme="minorHAnsi" w:cstheme="minorBidi"/>
+          <w:b w:val="0"/>
+          <w:bCs w:val="0"/>
+          <w:kern w:val="0"/>
+          <w:sz w:val="22"/>
+          <w:szCs w:val="22"/>
+          <w:lang w:val="en-US" w:eastAsia="en-US"/>
+        </w:rPr>
+        <w:t xml:space="preserve">assets. </w:t>
+      </w:r>
+      <w:r>
+        <w:rPr>
+          <w:rFonts w:asciiTheme="minorHAnsi" w:eastAsiaTheme="minorHAnsi" w:hAnsiTheme="minorHAnsi" w:cstheme="minorBidi"/>
+          <w:b w:val="0"/>
+          <w:bCs w:val="0"/>
+          <w:kern w:val="0"/>
+          <w:sz w:val="22"/>
+          <w:szCs w:val="22"/>
+          <w:lang w:val="en-US" w:eastAsia="en-US"/>
+        </w:rPr>
+        <w:t>should also define the required inputs and any output</w:t>
+      </w:r>
+    </w:p>
+    <w:p>
+      <w:pPr>
+        <w:pStyle w:val="Heading1"/>
+        <w:ind w:left="720"/>
+        <w:rPr>
+          <w:rFonts w:asciiTheme="minorHAnsi" w:eastAsiaTheme="minorHAnsi" w:hAnsiTheme="minorHAnsi" w:cstheme="minorBidi"/>
+          <w:b w:val="0"/>
+          <w:bCs w:val="0"/>
+          <w:kern w:val="0"/>
+          <w:sz w:val="22"/>
+          <w:szCs w:val="22"/>
+          <w:lang w:val="en-US" w:eastAsia="en-US"/>
+        </w:rPr>
+      </w:pPr>
+      <w:proofErr w:type="spellStart"/>
+      <w:r>
+        <w:rPr>
+          <w:rFonts w:asciiTheme="minorHAnsi" w:eastAsiaTheme="minorHAnsi" w:hAnsiTheme="minorHAnsi" w:cstheme="minorBidi"/>
+          <w:b w:val="0"/>
+          <w:bCs w:val="0"/>
+          <w:i/>
+          <w:kern w:val="0"/>
+          <w:sz w:val="22"/>
+          <w:szCs w:val="22"/>
+          <w:lang w:val="en-US" w:eastAsia="en-US"/>
+        </w:rPr>
+        <w:t>Realtime</w:t>
+      </w:r>
+      <w:proofErr w:type="spellEnd"/>
+      <w:r>
+        <w:rPr>
+          <w:rFonts w:asciiTheme="minorHAnsi" w:eastAsiaTheme="minorHAnsi" w:hAnsiTheme="minorHAnsi" w:cstheme="minorBidi"/>
+          <w:b w:val="0"/>
+          <w:bCs w:val="0"/>
+          <w:i/>
+          <w:kern w:val="0"/>
+          <w:sz w:val="22"/>
+          <w:szCs w:val="22"/>
+          <w:lang w:val="en-US" w:eastAsia="en-US"/>
+        </w:rPr>
+        <w:t xml:space="preserve">: </w:t>
+      </w:r>
+      <w:r>
+        <w:rPr>
+          <w:rFonts w:asciiTheme="minorHAnsi" w:eastAsiaTheme="minorHAnsi" w:hAnsiTheme="minorHAnsi" w:cstheme="minorBidi"/>
+          <w:b w:val="0"/>
+          <w:bCs w:val="0"/>
+          <w:kern w:val="0"/>
+          <w:sz w:val="22"/>
+          <w:szCs w:val="22"/>
+          <w:lang w:val="en-US" w:eastAsia="en-US"/>
+        </w:rPr>
+        <w:t>only accept models</w:t>
+      </w:r>
+      <w:r>
+        <w:rPr>
+          <w:rFonts w:asciiTheme="minorHAnsi" w:eastAsiaTheme="minorHAnsi" w:hAnsiTheme="minorHAnsi" w:cstheme="minorBidi"/>
+          <w:b w:val="0"/>
+          <w:bCs w:val="0"/>
+          <w:kern w:val="0"/>
+          <w:sz w:val="22"/>
+          <w:szCs w:val="22"/>
+          <w:lang w:val="en-US" w:eastAsia="en-US"/>
+        </w:rPr>
+        <w:t xml:space="preserve"> (not arbitrary code)</w:t>
+      </w:r>
+      <w:r>
+        <w:rPr>
+          <w:rFonts w:asciiTheme="minorHAnsi" w:eastAsiaTheme="minorHAnsi" w:hAnsiTheme="minorHAnsi" w:cstheme="minorBidi"/>
+          <w:b w:val="0"/>
+          <w:bCs w:val="0"/>
+          <w:kern w:val="0"/>
+          <w:sz w:val="22"/>
+          <w:szCs w:val="22"/>
+          <w:lang w:val="en-US" w:eastAsia="en-US"/>
+        </w:rPr>
+        <w:t xml:space="preserve"> created with the supported functions from packages installed with the product</w:t>
+      </w:r>
+      <w:r>
+        <w:rPr>
+          <w:rFonts w:asciiTheme="minorHAnsi" w:eastAsiaTheme="minorHAnsi" w:hAnsiTheme="minorHAnsi" w:cstheme="minorBidi"/>
+          <w:b w:val="0"/>
+          <w:bCs w:val="0"/>
+          <w:kern w:val="0"/>
+          <w:sz w:val="22"/>
+          <w:szCs w:val="22"/>
+          <w:lang w:val="en-US" w:eastAsia="en-US"/>
+        </w:rPr>
+        <w:t xml:space="preserve">. Even </w:t>
+      </w:r>
+      <w:r>
+        <w:rPr>
+          <w:rFonts w:asciiTheme="minorHAnsi" w:eastAsiaTheme="minorHAnsi" w:hAnsiTheme="minorHAnsi" w:cstheme="minorBidi"/>
+          <w:b w:val="0"/>
+          <w:bCs w:val="0"/>
+          <w:kern w:val="0"/>
+          <w:sz w:val="22"/>
+          <w:szCs w:val="22"/>
+          <w:lang w:val="en-US" w:eastAsia="en-US"/>
+        </w:rPr>
+        <w:t>lower latency</w:t>
+      </w:r>
+      <w:r>
+        <w:rPr>
+          <w:rFonts w:asciiTheme="minorHAnsi" w:eastAsiaTheme="minorHAnsi" w:hAnsiTheme="minorHAnsi" w:cstheme="minorBidi"/>
+          <w:b w:val="0"/>
+          <w:bCs w:val="0"/>
+          <w:kern w:val="0"/>
+          <w:sz w:val="22"/>
+          <w:szCs w:val="22"/>
+          <w:lang w:val="en-US" w:eastAsia="en-US"/>
+        </w:rPr>
+        <w:t xml:space="preserve">. </w:t>
+      </w:r>
       <w:proofErr w:type="gramStart"/>
       <w:r>
         <w:rPr>
@@ -1130,7 +1883,7 @@
           <w:szCs w:val="22"/>
           <w:lang w:val="en-US" w:eastAsia="en-US"/>
         </w:rPr>
-        <w:t>two</w:t>
+        <w:t>model</w:t>
       </w:r>
       <w:proofErr w:type="gramEnd"/>
       <w:r>
@@ -1143,7 +1896,43 @@
           <w:szCs w:val="22"/>
           <w:lang w:val="en-US" w:eastAsia="en-US"/>
         </w:rPr>
-        <w:t xml:space="preserve"> types of web services: standard and </w:t>
+        <w:t xml:space="preserve"> is only loaded once in the compute node and can be scored multiple times</w:t>
+      </w:r>
+      <w:r>
+        <w:rPr>
+          <w:rFonts w:asciiTheme="minorHAnsi" w:eastAsiaTheme="minorHAnsi" w:hAnsiTheme="minorHAnsi" w:cstheme="minorBidi"/>
+          <w:b w:val="0"/>
+          <w:bCs w:val="0"/>
+          <w:kern w:val="0"/>
+          <w:sz w:val="22"/>
+          <w:szCs w:val="22"/>
+          <w:lang w:val="en-US" w:eastAsia="en-US"/>
+        </w:rPr>
+        <w:t>. Don</w:t>
+      </w:r>
+      <w:r>
+        <w:rPr>
+          <w:rFonts w:asciiTheme="minorHAnsi" w:eastAsiaTheme="minorHAnsi" w:hAnsiTheme="minorHAnsi" w:cstheme="minorBidi"/>
+          <w:b w:val="0"/>
+          <w:bCs w:val="0"/>
+          <w:kern w:val="0"/>
+          <w:sz w:val="22"/>
+          <w:szCs w:val="22"/>
+          <w:lang w:val="en-US" w:eastAsia="en-US"/>
+        </w:rPr>
+        <w:t xml:space="preserve">’t need to specify </w:t>
+      </w:r>
+      <w:r>
+        <w:rPr>
+          <w:rFonts w:asciiTheme="minorHAnsi" w:eastAsiaTheme="minorHAnsi" w:hAnsiTheme="minorHAnsi" w:cstheme="minorBidi"/>
+          <w:b w:val="0"/>
+          <w:bCs w:val="0"/>
+          <w:kern w:val="0"/>
+          <w:sz w:val="22"/>
+          <w:szCs w:val="22"/>
+          <w:lang w:val="en-US" w:eastAsia="en-US"/>
+        </w:rPr>
+        <w:t>inputs and outputs (</w:t>
       </w:r>
       <w:proofErr w:type="spellStart"/>
       <w:r>
@@ -1156,7 +1945,7 @@
           <w:szCs w:val="22"/>
           <w:lang w:val="en-US" w:eastAsia="en-US"/>
         </w:rPr>
-        <w:t>realtime</w:t>
+        <w:t>dataframes</w:t>
       </w:r>
       <w:proofErr w:type="spellEnd"/>
       <w:r>
@@ -1169,42 +1958,210 @@
           <w:szCs w:val="22"/>
           <w:lang w:val="en-US" w:eastAsia="en-US"/>
         </w:rPr>
-        <w:t>.</w:t>
-      </w:r>
+        <w:t xml:space="preserve"> are assumed) </w:t>
+      </w:r>
+      <w:r>
+        <w:rPr>
+          <w:rFonts w:asciiTheme="minorHAnsi" w:eastAsiaTheme="minorHAnsi" w:hAnsiTheme="minorHAnsi" w:cstheme="minorBidi"/>
+          <w:b w:val="0"/>
+          <w:bCs w:val="0"/>
+          <w:kern w:val="0"/>
+          <w:sz w:val="22"/>
+          <w:szCs w:val="22"/>
+          <w:lang w:val="en-US" w:eastAsia="en-US"/>
+        </w:rPr>
+        <w:t xml:space="preserve">nor </w:t>
+      </w:r>
+      <w:r>
+        <w:rPr>
+          <w:rFonts w:asciiTheme="minorHAnsi" w:eastAsiaTheme="minorHAnsi" w:hAnsiTheme="minorHAnsi" w:cstheme="minorBidi"/>
+          <w:b w:val="0"/>
+          <w:bCs w:val="0"/>
+          <w:kern w:val="0"/>
+          <w:sz w:val="22"/>
+          <w:szCs w:val="22"/>
+          <w:lang w:val="en-US" w:eastAsia="en-US"/>
+        </w:rPr>
+        <w:t>code (only serialized models are supported)</w:t>
+      </w:r>
+      <w:r>
+        <w:rPr>
+          <w:rFonts w:asciiTheme="minorHAnsi" w:eastAsiaTheme="minorHAnsi" w:hAnsiTheme="minorHAnsi" w:cstheme="minorBidi"/>
+          <w:b w:val="0"/>
+          <w:bCs w:val="0"/>
+          <w:kern w:val="0"/>
+          <w:sz w:val="22"/>
+          <w:szCs w:val="22"/>
+          <w:lang w:val="en-US" w:eastAsia="en-US"/>
+        </w:rPr>
+        <w:t xml:space="preserve"> Supported R functions: only (model-</w:t>
+      </w:r>
+      <w:proofErr w:type="gramStart"/>
+      <w:r>
+        <w:rPr>
+          <w:rFonts w:asciiTheme="minorHAnsi" w:eastAsiaTheme="minorHAnsi" w:hAnsiTheme="minorHAnsi" w:cstheme="minorBidi"/>
+          <w:b w:val="0"/>
+          <w:bCs w:val="0"/>
+          <w:kern w:val="0"/>
+          <w:sz w:val="22"/>
+          <w:szCs w:val="22"/>
+          <w:lang w:val="en-US" w:eastAsia="en-US"/>
+        </w:rPr>
+        <w:t>)functions</w:t>
+      </w:r>
+      <w:proofErr w:type="gramEnd"/>
+      <w:r>
+        <w:rPr>
+          <w:rFonts w:asciiTheme="minorHAnsi" w:eastAsiaTheme="minorHAnsi" w:hAnsiTheme="minorHAnsi" w:cstheme="minorBidi"/>
+          <w:b w:val="0"/>
+          <w:bCs w:val="0"/>
+          <w:kern w:val="0"/>
+          <w:sz w:val="22"/>
+          <w:szCs w:val="22"/>
+          <w:lang w:val="en-US" w:eastAsia="en-US"/>
+        </w:rPr>
+        <w:t xml:space="preserve"> of the </w:t>
+      </w:r>
+      <w:proofErr w:type="spellStart"/>
+      <w:r>
+        <w:rPr>
+          <w:rFonts w:asciiTheme="minorHAnsi" w:eastAsiaTheme="minorHAnsi" w:hAnsiTheme="minorHAnsi" w:cstheme="minorBidi"/>
+          <w:b w:val="0"/>
+          <w:bCs w:val="0"/>
+          <w:kern w:val="0"/>
+          <w:sz w:val="22"/>
+          <w:szCs w:val="22"/>
+          <w:lang w:val="en-US" w:eastAsia="en-US"/>
+        </w:rPr>
+        <w:t>RevoScaleR</w:t>
+      </w:r>
+      <w:proofErr w:type="spellEnd"/>
+      <w:r>
+        <w:rPr>
+          <w:rFonts w:asciiTheme="minorHAnsi" w:eastAsiaTheme="minorHAnsi" w:hAnsiTheme="minorHAnsi" w:cstheme="minorBidi"/>
+          <w:b w:val="0"/>
+          <w:bCs w:val="0"/>
+          <w:kern w:val="0"/>
+          <w:sz w:val="22"/>
+          <w:szCs w:val="22"/>
+          <w:lang w:val="en-US" w:eastAsia="en-US"/>
+        </w:rPr>
+        <w:t xml:space="preserve"> and </w:t>
+      </w:r>
+      <w:proofErr w:type="spellStart"/>
+      <w:r>
+        <w:rPr>
+          <w:rFonts w:asciiTheme="minorHAnsi" w:eastAsiaTheme="minorHAnsi" w:hAnsiTheme="minorHAnsi" w:cstheme="minorBidi"/>
+          <w:b w:val="0"/>
+          <w:bCs w:val="0"/>
+          <w:kern w:val="0"/>
+          <w:sz w:val="22"/>
+          <w:szCs w:val="22"/>
+          <w:lang w:val="en-US" w:eastAsia="en-US"/>
+        </w:rPr>
+        <w:t>MicrosoftML</w:t>
+      </w:r>
+      <w:proofErr w:type="spellEnd"/>
+      <w:r>
+        <w:rPr>
+          <w:rFonts w:asciiTheme="minorHAnsi" w:eastAsiaTheme="minorHAnsi" w:hAnsiTheme="minorHAnsi" w:cstheme="minorBidi"/>
+          <w:b w:val="0"/>
+          <w:bCs w:val="0"/>
+          <w:kern w:val="0"/>
+          <w:sz w:val="22"/>
+          <w:szCs w:val="22"/>
+          <w:lang w:val="en-US" w:eastAsia="en-US"/>
+        </w:rPr>
+        <w:t xml:space="preserve"> packages, see </w:t>
+      </w:r>
+      <w:hyperlink r:id="rId14" w:history="1">
+        <w:r>
+          <w:rPr>
+            <w:rStyle w:val="Hyperlink"/>
+            <w:rFonts w:asciiTheme="minorHAnsi" w:eastAsiaTheme="minorHAnsi" w:hAnsiTheme="minorHAnsi" w:cstheme="minorBidi"/>
+            <w:b w:val="0"/>
+            <w:bCs w:val="0"/>
+            <w:kern w:val="0"/>
+            <w:sz w:val="22"/>
+            <w:szCs w:val="22"/>
+            <w:lang w:val="en-US" w:eastAsia="en-US"/>
+          </w:rPr>
+          <w:t>https://docs.microsoft.com/en-us/machine-learning-server/operationalize/concept-what-are-web-services</w:t>
+        </w:r>
+      </w:hyperlink>
     </w:p>
     <w:p>
       <w:pPr>
         <w:pStyle w:val="Heading1"/>
-        <w:rPr>
-          <w:rStyle w:val="Hyperlink"/>
-          <w:rFonts w:asciiTheme="minorHAnsi" w:eastAsiaTheme="minorHAnsi" w:hAnsiTheme="minorHAnsi" w:cstheme="minorBidi"/>
-          <w:b w:val="0"/>
-          <w:sz w:val="22"/>
-          <w:szCs w:val="22"/>
-          <w:lang w:val="en-US" w:eastAsia="en-US"/>
-        </w:rPr>
-      </w:pPr>
-      <w:r>
-        <w:rPr>
-          <w:rFonts w:asciiTheme="minorHAnsi" w:eastAsiaTheme="minorHAnsi" w:hAnsiTheme="minorHAnsi" w:cstheme="minorBidi"/>
-          <w:b w:val="0"/>
-          <w:sz w:val="22"/>
-          <w:szCs w:val="22"/>
-          <w:lang w:val="en-US" w:eastAsia="en-US"/>
-        </w:rPr>
-        <w:t xml:space="preserve">TO Do: </w:t>
-      </w:r>
-      <w:r>
-        <w:rPr>
-          <w:rFonts w:asciiTheme="minorHAnsi" w:eastAsiaTheme="minorHAnsi" w:hAnsiTheme="minorHAnsi" w:cstheme="minorBidi"/>
-          <w:b w:val="0"/>
-          <w:sz w:val="22"/>
-          <w:szCs w:val="22"/>
-          <w:lang w:val="en-US" w:eastAsia="en-US"/>
-        </w:rPr>
-        <w:t xml:space="preserve">Continue here: </w:t>
-      </w:r>
-      <w:hyperlink r:id="rId14" w:history="1">
+        <w:numPr>
+          <w:ilvl w:val="0"/>
+          <w:numId w:val="2"/>
+        </w:numPr>
+        <w:rPr>
+          <w:rFonts w:asciiTheme="minorHAnsi" w:eastAsiaTheme="minorHAnsi" w:hAnsiTheme="minorHAnsi" w:cstheme="minorBidi"/>
+          <w:b w:val="0"/>
+          <w:bCs w:val="0"/>
+          <w:kern w:val="0"/>
+          <w:sz w:val="22"/>
+          <w:szCs w:val="22"/>
+          <w:lang w:val="en-US" w:eastAsia="en-US"/>
+        </w:rPr>
+      </w:pPr>
+    </w:p>
+    <w:p>
+      <w:pPr>
+        <w:pStyle w:val="Heading1"/>
+        <w:numPr>
+          <w:ilvl w:val="0"/>
+          <w:numId w:val="2"/>
+        </w:numPr>
+        <w:rPr>
+          <w:rFonts w:asciiTheme="minorHAnsi" w:eastAsiaTheme="minorHAnsi" w:hAnsiTheme="minorHAnsi" w:cstheme="minorBidi"/>
+          <w:b w:val="0"/>
+          <w:bCs w:val="0"/>
+          <w:kern w:val="0"/>
+          <w:sz w:val="22"/>
+          <w:szCs w:val="22"/>
+          <w:lang w:val="en-US" w:eastAsia="en-US"/>
+        </w:rPr>
+      </w:pPr>
+    </w:p>
+    <w:p>
+      <w:pPr>
+        <w:pStyle w:val="Heading1"/>
+        <w:rPr>
+          <w:rFonts w:asciiTheme="minorHAnsi" w:eastAsiaTheme="minorHAnsi" w:hAnsiTheme="minorHAnsi" w:cstheme="minorBidi"/>
+          <w:bCs w:val="0"/>
+          <w:kern w:val="0"/>
+          <w:sz w:val="28"/>
+          <w:szCs w:val="28"/>
+          <w:lang w:val="en-US" w:eastAsia="en-US"/>
+        </w:rPr>
+      </w:pPr>
+      <w:r>
+        <w:rPr>
+          <w:rFonts w:asciiTheme="minorHAnsi" w:eastAsiaTheme="minorHAnsi" w:hAnsiTheme="minorHAnsi" w:cstheme="minorBidi"/>
+          <w:bCs w:val="0"/>
+          <w:kern w:val="0"/>
+          <w:sz w:val="28"/>
+          <w:szCs w:val="28"/>
+          <w:lang w:val="en-US" w:eastAsia="en-US"/>
+        </w:rPr>
+        <w:t>How to deploy R-models on MS ML Server</w:t>
+      </w:r>
+    </w:p>
+    <w:p>
+      <w:pPr>
+        <w:pStyle w:val="Heading1"/>
+        <w:rPr>
+          <w:rFonts w:asciiTheme="minorHAnsi" w:eastAsiaTheme="minorHAnsi" w:hAnsiTheme="minorHAnsi" w:cstheme="minorBidi"/>
+          <w:b w:val="0"/>
+          <w:sz w:val="22"/>
+          <w:szCs w:val="22"/>
+          <w:lang w:val="en-US" w:eastAsia="en-US"/>
+        </w:rPr>
+      </w:pPr>
+      <w:hyperlink r:id="rId15" w:history="1">
         <w:r>
           <w:rPr>
             <w:rStyle w:val="Hyperlink"/>
@@ -1214,7 +2171,7 @@
             <w:szCs w:val="22"/>
             <w:lang w:val="en-US" w:eastAsia="en-US"/>
           </w:rPr>
-          <w:t>https://docs.microsoft.com/en-us/machine-learning-server/r/concept-what-is-compute-context</w:t>
+          <w:t>https://docs.microsoft.com/en-us/machine-learning-server/operationalize/concept-operationalize-deploy-consume</w:t>
         </w:r>
       </w:hyperlink>
     </w:p>
@@ -1222,96 +2179,1674 @@
       <w:pPr>
         <w:pStyle w:val="Heading1"/>
         <w:rPr>
-          <w:rStyle w:val="Hyperlink"/>
-          <w:rFonts w:asciiTheme="minorHAnsi" w:eastAsiaTheme="minorHAnsi" w:hAnsiTheme="minorHAnsi" w:cstheme="minorBidi"/>
-          <w:b w:val="0"/>
-          <w:sz w:val="22"/>
-          <w:szCs w:val="22"/>
-          <w:u w:val="none"/>
-          <w:lang w:val="en-US" w:eastAsia="en-US"/>
-        </w:rPr>
-      </w:pPr>
-      <w:r>
-        <w:rPr>
-          <w:rStyle w:val="Hyperlink"/>
-          <w:rFonts w:asciiTheme="minorHAnsi" w:eastAsiaTheme="minorHAnsi" w:hAnsiTheme="minorHAnsi" w:cstheme="minorBidi"/>
-          <w:b w:val="0"/>
-          <w:sz w:val="22"/>
-          <w:szCs w:val="22"/>
-          <w:u w:val="none"/>
-          <w:lang w:val="en-US" w:eastAsia="en-US"/>
-        </w:rPr>
-        <w:t>Also look at Link Gabriel</w:t>
+          <w:rFonts w:asciiTheme="minorHAnsi" w:eastAsiaTheme="minorHAnsi" w:hAnsiTheme="minorHAnsi" w:cstheme="minorBidi"/>
+          <w:b w:val="0"/>
+          <w:sz w:val="22"/>
+          <w:szCs w:val="22"/>
+          <w:lang w:val="en-US" w:eastAsia="en-US"/>
+        </w:rPr>
+      </w:pPr>
+      <w:r>
+        <w:rPr>
+          <w:rFonts w:asciiTheme="minorHAnsi" w:eastAsiaTheme="minorHAnsi" w:hAnsiTheme="minorHAnsi" w:cstheme="minorBidi"/>
+          <w:b w:val="0"/>
+          <w:sz w:val="22"/>
+          <w:szCs w:val="22"/>
+          <w:lang w:val="en-US" w:eastAsia="en-US"/>
+        </w:rPr>
+        <w:t xml:space="preserve">Data scientists work locally with </w:t>
+      </w:r>
+      <w:hyperlink r:id="rId16" w:history="1">
+        <w:r>
+          <w:rPr>
+            <w:rFonts w:asciiTheme="minorHAnsi" w:eastAsiaTheme="minorHAnsi" w:hAnsiTheme="minorHAnsi" w:cstheme="minorBidi"/>
+            <w:b w:val="0"/>
+            <w:sz w:val="22"/>
+            <w:szCs w:val="22"/>
+            <w:lang w:val="en-US" w:eastAsia="en-US"/>
+          </w:rPr>
+          <w:t>Microsoft R Client</w:t>
+        </w:r>
+      </w:hyperlink>
+      <w:r>
+        <w:rPr>
+          <w:rFonts w:asciiTheme="minorHAnsi" w:eastAsiaTheme="minorHAnsi" w:hAnsiTheme="minorHAnsi" w:cstheme="minorBidi"/>
+          <w:b w:val="0"/>
+          <w:sz w:val="22"/>
+          <w:szCs w:val="22"/>
+          <w:lang w:val="en-US" w:eastAsia="en-US"/>
+        </w:rPr>
+        <w:t xml:space="preserve"> in their preferred R IDE and favorite version control tools to build scripts and models. Using the </w:t>
+      </w:r>
+      <w:proofErr w:type="spellStart"/>
+      <w:r>
+        <w:rPr>
+          <w:rFonts w:asciiTheme="minorHAnsi" w:eastAsiaTheme="minorHAnsi" w:hAnsiTheme="minorHAnsi" w:cstheme="minorBidi"/>
+          <w:b w:val="0"/>
+          <w:sz w:val="22"/>
+          <w:szCs w:val="22"/>
+          <w:lang w:val="en-US" w:eastAsia="en-US"/>
+        </w:rPr>
+        <w:t>mrsdeploy</w:t>
+      </w:r>
+      <w:proofErr w:type="spellEnd"/>
+      <w:r>
+        <w:rPr>
+          <w:rFonts w:asciiTheme="minorHAnsi" w:eastAsiaTheme="minorHAnsi" w:hAnsiTheme="minorHAnsi" w:cstheme="minorBidi"/>
+          <w:b w:val="0"/>
+          <w:sz w:val="22"/>
+          <w:szCs w:val="22"/>
+          <w:lang w:val="en-US" w:eastAsia="en-US"/>
+        </w:rPr>
+        <w:t xml:space="preserve"> package that ships with Microsoft R Client and R Server, the data scientist can develop, test, and ultimately deploy these R analytics as web services in your production environment.</w:t>
+      </w:r>
+      <w:r>
+        <w:rPr>
+          <w:rFonts w:asciiTheme="minorHAnsi" w:eastAsiaTheme="minorHAnsi" w:hAnsiTheme="minorHAnsi" w:cstheme="minorBidi"/>
+          <w:b w:val="0"/>
+          <w:sz w:val="22"/>
+          <w:szCs w:val="22"/>
+          <w:lang w:val="en-US" w:eastAsia="en-US"/>
+        </w:rPr>
+        <w:t xml:space="preserve"> </w:t>
+      </w:r>
+      <w:r>
+        <w:rPr>
+          <w:rFonts w:asciiTheme="minorHAnsi" w:eastAsiaTheme="minorHAnsi" w:hAnsiTheme="minorHAnsi" w:cstheme="minorBidi"/>
+          <w:b w:val="0"/>
+          <w:sz w:val="22"/>
+          <w:szCs w:val="22"/>
+          <w:lang w:val="en-US" w:eastAsia="en-US"/>
+        </w:rPr>
+        <w:t xml:space="preserve">An R Server web service is an R code execution on the </w:t>
+      </w:r>
+      <w:hyperlink r:id="rId17" w:anchor="configure-server-for-operationalization" w:history="1">
+        <w:r>
+          <w:rPr>
+            <w:rFonts w:asciiTheme="minorHAnsi" w:eastAsiaTheme="minorHAnsi" w:hAnsiTheme="minorHAnsi" w:cstheme="minorBidi"/>
+            <w:b w:val="0"/>
+            <w:sz w:val="22"/>
+            <w:szCs w:val="22"/>
+            <w:lang w:val="en-US" w:eastAsia="en-US"/>
+          </w:rPr>
+          <w:t>operationalization compute node</w:t>
+        </w:r>
+      </w:hyperlink>
+      <w:r>
+        <w:rPr>
+          <w:rFonts w:asciiTheme="minorHAnsi" w:eastAsiaTheme="minorHAnsi" w:hAnsiTheme="minorHAnsi" w:cstheme="minorBidi"/>
+          <w:b w:val="0"/>
+          <w:sz w:val="22"/>
+          <w:szCs w:val="22"/>
+          <w:lang w:val="en-US" w:eastAsia="en-US"/>
+        </w:rPr>
+        <w:t xml:space="preserve"> . Each web service </w:t>
+      </w:r>
+      <w:proofErr w:type="gramStart"/>
+      <w:r>
+        <w:rPr>
+          <w:rFonts w:asciiTheme="minorHAnsi" w:eastAsiaTheme="minorHAnsi" w:hAnsiTheme="minorHAnsi" w:cstheme="minorBidi"/>
+          <w:b w:val="0"/>
+          <w:sz w:val="22"/>
+          <w:szCs w:val="22"/>
+          <w:lang w:val="en-US" w:eastAsia="en-US"/>
+        </w:rPr>
+        <w:t>is uniquely defined</w:t>
+      </w:r>
+      <w:proofErr w:type="gramEnd"/>
+      <w:r>
+        <w:rPr>
+          <w:rFonts w:asciiTheme="minorHAnsi" w:eastAsiaTheme="minorHAnsi" w:hAnsiTheme="minorHAnsi" w:cstheme="minorBidi"/>
+          <w:b w:val="0"/>
+          <w:sz w:val="22"/>
+          <w:szCs w:val="22"/>
+          <w:lang w:val="en-US" w:eastAsia="en-US"/>
+        </w:rPr>
+        <w:t xml:space="preserve"> by a </w:t>
+      </w:r>
+      <w:r>
+        <w:rPr>
+          <w:rFonts w:asciiTheme="minorHAnsi" w:eastAsiaTheme="minorHAnsi" w:hAnsiTheme="minorHAnsi" w:cstheme="minorBidi"/>
+          <w:b w:val="0"/>
+          <w:sz w:val="22"/>
+          <w:szCs w:val="22"/>
+          <w:lang w:val="en-US" w:eastAsia="en-US"/>
+        </w:rPr>
+        <w:t>name</w:t>
+      </w:r>
+      <w:r>
+        <w:rPr>
+          <w:rFonts w:asciiTheme="minorHAnsi" w:eastAsiaTheme="minorHAnsi" w:hAnsiTheme="minorHAnsi" w:cstheme="minorBidi"/>
+          <w:b w:val="0"/>
+          <w:sz w:val="22"/>
+          <w:szCs w:val="22"/>
+          <w:lang w:val="en-US" w:eastAsia="en-US"/>
+        </w:rPr>
+        <w:t xml:space="preserve"> and </w:t>
+      </w:r>
+      <w:r>
+        <w:rPr>
+          <w:rFonts w:asciiTheme="minorHAnsi" w:eastAsiaTheme="minorHAnsi" w:hAnsiTheme="minorHAnsi" w:cstheme="minorBidi"/>
+          <w:b w:val="0"/>
+          <w:sz w:val="22"/>
+          <w:szCs w:val="22"/>
+          <w:lang w:val="en-US" w:eastAsia="en-US"/>
+        </w:rPr>
+        <w:t>version</w:t>
+      </w:r>
+      <w:r>
+        <w:rPr>
+          <w:rFonts w:asciiTheme="minorHAnsi" w:eastAsiaTheme="minorHAnsi" w:hAnsiTheme="minorHAnsi" w:cstheme="minorBidi"/>
+          <w:b w:val="0"/>
+          <w:sz w:val="22"/>
+          <w:szCs w:val="22"/>
+          <w:lang w:val="en-US" w:eastAsia="en-US"/>
+        </w:rPr>
+        <w:t>.</w:t>
+      </w:r>
+    </w:p>
+    <w:p>
+      <w:pPr>
+        <w:pStyle w:val="Heading1"/>
+        <w:rPr>
+          <w:rFonts w:asciiTheme="minorHAnsi" w:eastAsiaTheme="minorHAnsi" w:hAnsiTheme="minorHAnsi" w:cstheme="minorBidi"/>
+          <w:b w:val="0"/>
+          <w:sz w:val="22"/>
+          <w:szCs w:val="22"/>
+          <w:lang w:val="en-US" w:eastAsia="en-US"/>
+        </w:rPr>
+      </w:pPr>
+      <w:r>
+        <w:rPr>
+          <w:rFonts w:asciiTheme="minorHAnsi" w:eastAsiaTheme="minorHAnsi" w:hAnsiTheme="minorHAnsi" w:cstheme="minorBidi"/>
+          <w:b w:val="0"/>
+          <w:sz w:val="22"/>
+          <w:szCs w:val="22"/>
+          <w:lang w:val="en-US" w:eastAsia="en-US"/>
+        </w:rPr>
+        <w:t xml:space="preserve">The </w:t>
+      </w:r>
+      <w:proofErr w:type="spellStart"/>
+      <w:r>
+        <w:rPr>
+          <w:rFonts w:asciiTheme="minorHAnsi" w:eastAsiaTheme="minorHAnsi" w:hAnsiTheme="minorHAnsi" w:cstheme="minorBidi"/>
+          <w:b w:val="0"/>
+          <w:sz w:val="22"/>
+          <w:szCs w:val="22"/>
+          <w:lang w:val="en-US" w:eastAsia="en-US"/>
+        </w:rPr>
+        <w:t>mrsdeploy</w:t>
+      </w:r>
+      <w:proofErr w:type="spellEnd"/>
+      <w:r>
+        <w:rPr>
+          <w:rFonts w:asciiTheme="minorHAnsi" w:eastAsiaTheme="minorHAnsi" w:hAnsiTheme="minorHAnsi" w:cstheme="minorBidi"/>
+          <w:b w:val="0"/>
+          <w:sz w:val="22"/>
+          <w:szCs w:val="22"/>
+          <w:lang w:val="en-US" w:eastAsia="en-US"/>
+        </w:rPr>
+        <w:t xml:space="preserve"> package provides functions for publishing and managing a web service that </w:t>
+      </w:r>
+      <w:proofErr w:type="gramStart"/>
+      <w:r>
+        <w:rPr>
+          <w:rFonts w:asciiTheme="minorHAnsi" w:eastAsiaTheme="minorHAnsi" w:hAnsiTheme="minorHAnsi" w:cstheme="minorBidi"/>
+          <w:b w:val="0"/>
+          <w:sz w:val="22"/>
+          <w:szCs w:val="22"/>
+          <w:lang w:val="en-US" w:eastAsia="en-US"/>
+        </w:rPr>
+        <w:t>is backed</w:t>
+      </w:r>
+      <w:proofErr w:type="gramEnd"/>
+      <w:r>
+        <w:rPr>
+          <w:rFonts w:asciiTheme="minorHAnsi" w:eastAsiaTheme="minorHAnsi" w:hAnsiTheme="minorHAnsi" w:cstheme="minorBidi"/>
+          <w:b w:val="0"/>
+          <w:sz w:val="22"/>
+          <w:szCs w:val="22"/>
+          <w:lang w:val="en-US" w:eastAsia="en-US"/>
+        </w:rPr>
+        <w:t xml:space="preserve"> by the R code block or script you provided.</w:t>
+      </w:r>
+      <w:r>
+        <w:rPr>
+          <w:rFonts w:asciiTheme="minorHAnsi" w:eastAsiaTheme="minorHAnsi" w:hAnsiTheme="minorHAnsi" w:cstheme="minorBidi"/>
+          <w:b w:val="0"/>
+          <w:sz w:val="22"/>
+          <w:szCs w:val="22"/>
+          <w:lang w:val="en-US" w:eastAsia="en-US"/>
+        </w:rPr>
+        <w:t xml:space="preserve"> </w:t>
+      </w:r>
+      <w:r>
+        <w:rPr>
+          <w:rFonts w:asciiTheme="minorHAnsi" w:eastAsiaTheme="minorHAnsi" w:hAnsiTheme="minorHAnsi" w:cstheme="minorBidi"/>
+          <w:b w:val="0"/>
+          <w:sz w:val="22"/>
+          <w:szCs w:val="22"/>
+          <w:lang w:val="en-US" w:eastAsia="en-US"/>
+        </w:rPr>
+        <w:t xml:space="preserve">Anyone who wishes to consume the service must have </w:t>
+      </w:r>
+      <w:hyperlink r:id="rId18" w:history="1">
+        <w:r>
+          <w:rPr>
+            <w:rFonts w:asciiTheme="minorHAnsi" w:eastAsiaTheme="minorHAnsi" w:hAnsiTheme="minorHAnsi" w:cstheme="minorBidi"/>
+            <w:b w:val="0"/>
+            <w:sz w:val="22"/>
+            <w:szCs w:val="22"/>
+            <w:lang w:val="en-US" w:eastAsia="en-US"/>
+          </w:rPr>
+          <w:t>authenticated access</w:t>
+        </w:r>
+      </w:hyperlink>
+      <w:r>
+        <w:rPr>
+          <w:rFonts w:asciiTheme="minorHAnsi" w:eastAsiaTheme="minorHAnsi" w:hAnsiTheme="minorHAnsi" w:cstheme="minorBidi"/>
+          <w:b w:val="0"/>
+          <w:sz w:val="22"/>
+          <w:szCs w:val="22"/>
+          <w:lang w:val="en-US" w:eastAsia="en-US"/>
+        </w:rPr>
+        <w:t xml:space="preserve"> to an instance of Microsoft R Server with its </w:t>
+      </w:r>
+      <w:hyperlink r:id="rId19" w:anchor="configure-server-for-operationalization" w:history="1">
+        <w:r>
+          <w:rPr>
+            <w:rFonts w:asciiTheme="minorHAnsi" w:eastAsiaTheme="minorHAnsi" w:hAnsiTheme="minorHAnsi" w:cstheme="minorBidi"/>
+            <w:b w:val="0"/>
+            <w:sz w:val="22"/>
+            <w:szCs w:val="22"/>
+            <w:lang w:val="en-US" w:eastAsia="en-US"/>
+          </w:rPr>
+          <w:t>operationalization feature configured</w:t>
+        </w:r>
+      </w:hyperlink>
+      <w:r>
+        <w:rPr>
+          <w:rFonts w:asciiTheme="minorHAnsi" w:eastAsiaTheme="minorHAnsi" w:hAnsiTheme="minorHAnsi" w:cstheme="minorBidi"/>
+          <w:b w:val="0"/>
+          <w:sz w:val="22"/>
+          <w:szCs w:val="22"/>
+          <w:lang w:val="en-US" w:eastAsia="en-US"/>
+        </w:rPr>
+        <w:t xml:space="preserve"> .</w:t>
+      </w:r>
+    </w:p>
+    <w:p>
+      <w:pPr>
+        <w:pStyle w:val="Heading1"/>
+        <w:rPr>
+          <w:rFonts w:asciiTheme="minorHAnsi" w:eastAsiaTheme="minorHAnsi" w:hAnsiTheme="minorHAnsi" w:cstheme="minorBidi"/>
+          <w:b w:val="0"/>
+          <w:sz w:val="22"/>
+          <w:szCs w:val="22"/>
+          <w:lang w:val="en-US" w:eastAsia="en-US"/>
+        </w:rPr>
+      </w:pPr>
+      <w:hyperlink r:id="rId20" w:history="1">
+        <w:r>
+          <w:rPr>
+            <w:rStyle w:val="Hyperlink"/>
+            <w:rFonts w:asciiTheme="minorHAnsi" w:eastAsiaTheme="minorHAnsi" w:hAnsiTheme="minorHAnsi" w:cstheme="minorBidi"/>
+            <w:b w:val="0"/>
+            <w:sz w:val="22"/>
+            <w:szCs w:val="22"/>
+            <w:lang w:val="en-US" w:eastAsia="en-US"/>
+          </w:rPr>
+          <w:t>https://docs.microsoft.com/en-us/machine-learning-server/operationalize/quickstart-publish-r-web-service</w:t>
+        </w:r>
+      </w:hyperlink>
+    </w:p>
+    <w:p>
+      <w:pPr>
+        <w:pStyle w:val="Heading1"/>
+        <w:rPr>
+          <w:rFonts w:asciiTheme="minorHAnsi" w:eastAsiaTheme="minorHAnsi" w:hAnsiTheme="minorHAnsi" w:cstheme="minorBidi"/>
+          <w:b w:val="0"/>
+          <w:sz w:val="22"/>
+          <w:szCs w:val="22"/>
+          <w:lang w:val="en-US" w:eastAsia="en-US"/>
+        </w:rPr>
+      </w:pPr>
+    </w:p>
+    <w:p>
+      <w:pPr>
+        <w:pStyle w:val="Heading1"/>
+        <w:rPr>
+          <w:rFonts w:asciiTheme="minorHAnsi" w:eastAsiaTheme="minorHAnsi" w:hAnsiTheme="minorHAnsi" w:cstheme="minorBidi"/>
+          <w:bCs w:val="0"/>
+          <w:kern w:val="0"/>
+          <w:sz w:val="28"/>
+          <w:szCs w:val="28"/>
+          <w:lang w:val="en-US" w:eastAsia="en-US"/>
+        </w:rPr>
+      </w:pPr>
+      <w:r>
+        <w:rPr>
+          <w:rFonts w:asciiTheme="minorHAnsi" w:eastAsiaTheme="minorHAnsi" w:hAnsiTheme="minorHAnsi" w:cstheme="minorBidi"/>
+          <w:bCs w:val="0"/>
+          <w:kern w:val="0"/>
+          <w:sz w:val="28"/>
+          <w:szCs w:val="28"/>
+          <w:lang w:val="en-US" w:eastAsia="en-US"/>
+        </w:rPr>
+        <w:t>How to consume web services</w:t>
+      </w:r>
+    </w:p>
+    <w:p>
+      <w:pPr>
+        <w:pStyle w:val="Heading1"/>
+        <w:rPr>
+          <w:rFonts w:asciiTheme="minorHAnsi" w:eastAsiaTheme="minorHAnsi" w:hAnsiTheme="minorHAnsi" w:cstheme="minorBidi"/>
+          <w:sz w:val="22"/>
+          <w:szCs w:val="22"/>
+          <w:lang w:val="en-US" w:eastAsia="en-US"/>
+        </w:rPr>
+      </w:pPr>
+      <w:r>
+        <w:rPr>
+          <w:rFonts w:asciiTheme="minorHAnsi" w:eastAsiaTheme="minorHAnsi" w:hAnsiTheme="minorHAnsi" w:cstheme="minorBidi"/>
+          <w:sz w:val="22"/>
+          <w:szCs w:val="22"/>
+          <w:lang w:val="en-US" w:eastAsia="en-US"/>
+        </w:rPr>
+        <w:t>Consume the service in R:</w:t>
+      </w:r>
+    </w:p>
+    <w:p>
+      <w:pPr>
+        <w:pStyle w:val="Heading1"/>
+        <w:rPr>
+          <w:rFonts w:asciiTheme="minorHAnsi" w:eastAsiaTheme="minorHAnsi" w:hAnsiTheme="minorHAnsi" w:cstheme="minorBidi"/>
+          <w:b w:val="0"/>
+          <w:sz w:val="22"/>
+          <w:szCs w:val="22"/>
+          <w:lang w:val="en-US" w:eastAsia="en-US"/>
+        </w:rPr>
+      </w:pPr>
+      <w:r>
+        <w:rPr>
+          <w:rFonts w:asciiTheme="minorHAnsi" w:eastAsiaTheme="minorHAnsi" w:hAnsiTheme="minorHAnsi" w:cstheme="minorBidi"/>
+          <w:b w:val="0"/>
+          <w:sz w:val="22"/>
+          <w:szCs w:val="22"/>
+          <w:lang w:val="en-US" w:eastAsia="en-US"/>
+        </w:rPr>
+        <w:t>By publisher:</w:t>
+      </w:r>
+    </w:p>
+    <w:p>
+      <w:pPr>
+        <w:pStyle w:val="Heading1"/>
+        <w:rPr>
+          <w:rFonts w:asciiTheme="minorHAnsi" w:eastAsiaTheme="minorHAnsi" w:hAnsiTheme="minorHAnsi" w:cstheme="minorBidi"/>
+          <w:b w:val="0"/>
+          <w:sz w:val="22"/>
+          <w:szCs w:val="22"/>
+          <w:lang w:val="en-US" w:eastAsia="en-US"/>
+        </w:rPr>
+      </w:pPr>
+      <w:r>
+        <w:rPr>
+          <w:rFonts w:asciiTheme="minorHAnsi" w:eastAsiaTheme="minorHAnsi" w:hAnsiTheme="minorHAnsi" w:cstheme="minorBidi"/>
+          <w:b w:val="0"/>
+          <w:sz w:val="22"/>
+          <w:szCs w:val="22"/>
+          <w:lang w:val="en-US" w:eastAsia="en-US"/>
+        </w:rPr>
+        <w:t xml:space="preserve">When you publish, update, or get a web service, an API instance </w:t>
+      </w:r>
+      <w:proofErr w:type="gramStart"/>
+      <w:r>
+        <w:rPr>
+          <w:rFonts w:asciiTheme="minorHAnsi" w:eastAsiaTheme="minorHAnsi" w:hAnsiTheme="minorHAnsi" w:cstheme="minorBidi"/>
+          <w:b w:val="0"/>
+          <w:sz w:val="22"/>
+          <w:szCs w:val="22"/>
+          <w:lang w:val="en-US" w:eastAsia="en-US"/>
+        </w:rPr>
+        <w:t>is returned</w:t>
+      </w:r>
+      <w:proofErr w:type="gramEnd"/>
+      <w:r>
+        <w:rPr>
+          <w:rFonts w:asciiTheme="minorHAnsi" w:eastAsiaTheme="minorHAnsi" w:hAnsiTheme="minorHAnsi" w:cstheme="minorBidi"/>
+          <w:b w:val="0"/>
+          <w:sz w:val="22"/>
+          <w:szCs w:val="22"/>
+          <w:lang w:val="en-US" w:eastAsia="en-US"/>
+        </w:rPr>
+        <w:t xml:space="preserve"> as an </w:t>
+      </w:r>
+      <w:hyperlink r:id="rId21" w:history="1">
+        <w:r>
+          <w:rPr>
+            <w:rFonts w:asciiTheme="minorHAnsi" w:eastAsiaTheme="minorHAnsi" w:hAnsiTheme="minorHAnsi" w:cstheme="minorBidi"/>
+            <w:b w:val="0"/>
+            <w:sz w:val="22"/>
+            <w:szCs w:val="22"/>
+            <w:lang w:val="en-US" w:eastAsia="en-US"/>
+          </w:rPr>
+          <w:t>R6</w:t>
+        </w:r>
+      </w:hyperlink>
+      <w:r>
+        <w:rPr>
+          <w:rFonts w:asciiTheme="minorHAnsi" w:eastAsiaTheme="minorHAnsi" w:hAnsiTheme="minorHAnsi" w:cstheme="minorBidi"/>
+          <w:b w:val="0"/>
+          <w:sz w:val="22"/>
+          <w:szCs w:val="22"/>
+          <w:lang w:val="en-US" w:eastAsia="en-US"/>
+        </w:rPr>
+        <w:t xml:space="preserve"> class. This instance is a client stub you can use to consume that service and view its service holdings.</w:t>
+      </w:r>
+    </w:p>
+    <w:p>
+      <w:pPr>
+        <w:pStyle w:val="Heading1"/>
+        <w:rPr>
+          <w:rFonts w:asciiTheme="minorHAnsi" w:eastAsiaTheme="minorHAnsi" w:hAnsiTheme="minorHAnsi" w:cstheme="minorBidi"/>
+          <w:b w:val="0"/>
+          <w:sz w:val="22"/>
+          <w:szCs w:val="22"/>
+          <w:lang w:val="en-US" w:eastAsia="en-US"/>
+        </w:rPr>
+      </w:pPr>
+      <w:hyperlink r:id="rId22" w:history="1">
+        <w:r>
+          <w:rPr>
+            <w:rStyle w:val="Hyperlink"/>
+            <w:rFonts w:asciiTheme="minorHAnsi" w:eastAsiaTheme="minorHAnsi" w:hAnsiTheme="minorHAnsi" w:cstheme="minorBidi"/>
+            <w:b w:val="0"/>
+            <w:sz w:val="22"/>
+            <w:szCs w:val="22"/>
+            <w:lang w:val="en-US" w:eastAsia="en-US"/>
+          </w:rPr>
+          <w:t>https://docs.microsoft.com/en-us/machine-learning-server/operationalize/quickstart-publish-r-web-service</w:t>
+        </w:r>
+      </w:hyperlink>
+    </w:p>
+    <w:p>
+      <w:pPr>
+        <w:pStyle w:val="Heading1"/>
+        <w:rPr>
+          <w:rFonts w:asciiTheme="minorHAnsi" w:eastAsiaTheme="minorHAnsi" w:hAnsiTheme="minorHAnsi" w:cstheme="minorBidi"/>
+          <w:b w:val="0"/>
+          <w:sz w:val="22"/>
+          <w:szCs w:val="22"/>
+          <w:lang w:val="en-US" w:eastAsia="en-US"/>
+        </w:rPr>
+      </w:pPr>
+      <w:hyperlink r:id="rId23" w:history="1">
+        <w:r>
+          <w:rPr>
+            <w:rStyle w:val="Hyperlink"/>
+            <w:rFonts w:asciiTheme="minorHAnsi" w:eastAsiaTheme="minorHAnsi" w:hAnsiTheme="minorHAnsi" w:cstheme="minorBidi"/>
+            <w:b w:val="0"/>
+            <w:sz w:val="22"/>
+            <w:szCs w:val="22"/>
+            <w:lang w:val="en-US" w:eastAsia="en-US"/>
+          </w:rPr>
+          <w:t>https://docs.microsoft.com/en-us/machine-learning-server/operationalize/how-to-consume-web-service-interact-in-r</w:t>
+        </w:r>
+      </w:hyperlink>
+    </w:p>
+    <w:p>
+      <w:pPr>
+        <w:pStyle w:val="Heading1"/>
+        <w:rPr>
+          <w:rFonts w:asciiTheme="minorHAnsi" w:eastAsiaTheme="minorHAnsi" w:hAnsiTheme="minorHAnsi" w:cstheme="minorBidi"/>
+          <w:b w:val="0"/>
+          <w:sz w:val="22"/>
+          <w:szCs w:val="22"/>
+          <w:lang w:val="en-US" w:eastAsia="en-US"/>
+        </w:rPr>
+      </w:pPr>
+      <w:r>
+        <w:rPr>
+          <w:rFonts w:asciiTheme="minorHAnsi" w:eastAsiaTheme="minorHAnsi" w:hAnsiTheme="minorHAnsi" w:cstheme="minorBidi"/>
+          <w:b w:val="0"/>
+          <w:sz w:val="22"/>
+          <w:szCs w:val="22"/>
+          <w:lang w:val="en-US" w:eastAsia="en-US"/>
+        </w:rPr>
+        <w:t>Users can get the Swagger file they need to consume the service directly in R or via the API.</w:t>
+      </w:r>
+      <w:r>
+        <w:rPr>
+          <w:rFonts w:asciiTheme="minorHAnsi" w:eastAsiaTheme="minorHAnsi" w:hAnsiTheme="minorHAnsi" w:cstheme="minorBidi"/>
+          <w:b w:val="0"/>
+          <w:sz w:val="22"/>
+          <w:szCs w:val="22"/>
+          <w:lang w:val="en-US" w:eastAsia="en-US"/>
+        </w:rPr>
+        <w:t xml:space="preserve"> Users can consume the service directly using a single consumption call or do </w:t>
+      </w:r>
+      <w:proofErr w:type="spellStart"/>
+      <w:r>
+        <w:rPr>
+          <w:rFonts w:asciiTheme="minorHAnsi" w:eastAsiaTheme="minorHAnsi" w:hAnsiTheme="minorHAnsi" w:cstheme="minorBidi"/>
+          <w:b w:val="0"/>
+          <w:sz w:val="22"/>
+          <w:szCs w:val="22"/>
+          <w:lang w:val="en-US" w:eastAsia="en-US"/>
+        </w:rPr>
+        <w:t>a</w:t>
+      </w:r>
+      <w:proofErr w:type="spellEnd"/>
+      <w:r>
+        <w:rPr>
+          <w:rFonts w:asciiTheme="minorHAnsi" w:eastAsiaTheme="minorHAnsi" w:hAnsiTheme="minorHAnsi" w:cstheme="minorBidi"/>
+          <w:b w:val="0"/>
+          <w:sz w:val="22"/>
+          <w:szCs w:val="22"/>
+          <w:lang w:val="en-US" w:eastAsia="en-US"/>
+        </w:rPr>
+        <w:t xml:space="preserve"> asynchronous BATCH call</w:t>
+      </w:r>
+    </w:p>
+    <w:p>
+      <w:pPr>
+        <w:pStyle w:val="Heading1"/>
+        <w:rPr>
+          <w:rFonts w:asciiTheme="minorHAnsi" w:eastAsiaTheme="minorHAnsi" w:hAnsiTheme="minorHAnsi" w:cstheme="minorBidi"/>
+          <w:b w:val="0"/>
+          <w:sz w:val="22"/>
+          <w:szCs w:val="22"/>
+          <w:lang w:val="en-US" w:eastAsia="en-US"/>
+        </w:rPr>
+      </w:pPr>
+    </w:p>
+    <w:p>
+      <w:pPr>
+        <w:pStyle w:val="Heading1"/>
+        <w:rPr>
+          <w:rFonts w:asciiTheme="minorHAnsi" w:eastAsiaTheme="minorHAnsi" w:hAnsiTheme="minorHAnsi" w:cstheme="minorBidi"/>
+          <w:b w:val="0"/>
+          <w:sz w:val="22"/>
+          <w:szCs w:val="22"/>
+          <w:lang w:val="en-US" w:eastAsia="en-US"/>
+        </w:rPr>
+      </w:pPr>
+      <w:r>
+        <w:rPr>
+          <w:rFonts w:asciiTheme="minorHAnsi" w:eastAsiaTheme="minorHAnsi" w:hAnsiTheme="minorHAnsi" w:cstheme="minorBidi"/>
+          <w:b w:val="0"/>
+          <w:sz w:val="22"/>
+          <w:szCs w:val="22"/>
+          <w:lang w:val="en-US" w:eastAsia="en-US"/>
+        </w:rPr>
+        <w:t>By another data scientist</w:t>
+      </w:r>
+      <w:r>
+        <w:rPr>
+          <w:rFonts w:asciiTheme="minorHAnsi" w:eastAsiaTheme="minorHAnsi" w:hAnsiTheme="minorHAnsi" w:cstheme="minorBidi"/>
+          <w:b w:val="0"/>
+          <w:sz w:val="22"/>
+          <w:szCs w:val="22"/>
+          <w:lang w:val="en-US" w:eastAsia="en-US"/>
+        </w:rPr>
+        <w:t xml:space="preserve"> (directly in R)</w:t>
+      </w:r>
+      <w:r>
+        <w:rPr>
+          <w:rFonts w:asciiTheme="minorHAnsi" w:eastAsiaTheme="minorHAnsi" w:hAnsiTheme="minorHAnsi" w:cstheme="minorBidi"/>
+          <w:b w:val="0"/>
+          <w:sz w:val="22"/>
+          <w:szCs w:val="22"/>
+          <w:lang w:val="en-US" w:eastAsia="en-US"/>
+        </w:rPr>
+        <w:t>:</w:t>
+      </w:r>
+    </w:p>
+    <w:p>
+      <w:pPr>
+        <w:pStyle w:val="Heading1"/>
+        <w:rPr>
+          <w:rFonts w:asciiTheme="minorHAnsi" w:eastAsiaTheme="minorHAnsi" w:hAnsiTheme="minorHAnsi" w:cstheme="minorBidi"/>
+          <w:b w:val="0"/>
+          <w:sz w:val="22"/>
+          <w:szCs w:val="22"/>
+          <w:lang w:val="en-US" w:eastAsia="en-US"/>
+        </w:rPr>
+      </w:pPr>
+      <w:r>
+        <w:rPr>
+          <w:rFonts w:asciiTheme="minorHAnsi" w:eastAsiaTheme="minorHAnsi" w:hAnsiTheme="minorHAnsi" w:cstheme="minorBidi"/>
+          <w:b w:val="0"/>
+          <w:sz w:val="22"/>
+          <w:szCs w:val="22"/>
+          <w:lang w:val="en-US" w:eastAsia="en-US"/>
+        </w:rPr>
+        <w:t xml:space="preserve">You can share the name and version of a web service with fellow data scientists so they can call that service in R using the functions in the </w:t>
+      </w:r>
+      <w:proofErr w:type="spellStart"/>
+      <w:r>
+        <w:rPr>
+          <w:rFonts w:asciiTheme="minorHAnsi" w:eastAsiaTheme="minorHAnsi" w:hAnsiTheme="minorHAnsi" w:cstheme="minorBidi"/>
+          <w:b w:val="0"/>
+          <w:sz w:val="22"/>
+          <w:szCs w:val="22"/>
+          <w:lang w:val="en-US" w:eastAsia="en-US"/>
+        </w:rPr>
+        <w:t>mrsdeploy</w:t>
+      </w:r>
+      <w:proofErr w:type="spellEnd"/>
+      <w:r>
+        <w:rPr>
+          <w:rFonts w:asciiTheme="minorHAnsi" w:eastAsiaTheme="minorHAnsi" w:hAnsiTheme="minorHAnsi" w:cstheme="minorBidi"/>
+          <w:b w:val="0"/>
+          <w:sz w:val="22"/>
+          <w:szCs w:val="22"/>
+          <w:lang w:val="en-US" w:eastAsia="en-US"/>
+        </w:rPr>
+        <w:t xml:space="preserve"> package. After authenticating, data scientists can use the </w:t>
+      </w:r>
+      <w:proofErr w:type="spellStart"/>
+      <w:proofErr w:type="gramStart"/>
+      <w:r>
+        <w:rPr>
+          <w:rFonts w:asciiTheme="minorHAnsi" w:eastAsiaTheme="minorHAnsi" w:hAnsiTheme="minorHAnsi" w:cstheme="minorBidi"/>
+          <w:b w:val="0"/>
+          <w:sz w:val="22"/>
+          <w:szCs w:val="22"/>
+          <w:lang w:val="en-US" w:eastAsia="en-US"/>
+        </w:rPr>
+        <w:t>getService</w:t>
+      </w:r>
+      <w:proofErr w:type="spellEnd"/>
+      <w:r>
+        <w:rPr>
+          <w:rFonts w:asciiTheme="minorHAnsi" w:eastAsiaTheme="minorHAnsi" w:hAnsiTheme="minorHAnsi" w:cstheme="minorBidi"/>
+          <w:b w:val="0"/>
+          <w:sz w:val="22"/>
+          <w:szCs w:val="22"/>
+          <w:lang w:val="en-US" w:eastAsia="en-US"/>
+        </w:rPr>
+        <w:t>(</w:t>
+      </w:r>
+      <w:proofErr w:type="gramEnd"/>
+      <w:r>
+        <w:rPr>
+          <w:rFonts w:asciiTheme="minorHAnsi" w:eastAsiaTheme="minorHAnsi" w:hAnsiTheme="minorHAnsi" w:cstheme="minorBidi"/>
+          <w:b w:val="0"/>
+          <w:sz w:val="22"/>
+          <w:szCs w:val="22"/>
+          <w:lang w:val="en-US" w:eastAsia="en-US"/>
+        </w:rPr>
+        <w:t>) function in R to call the service. Then, they can get details about the service and start consuming it.</w:t>
+      </w:r>
+    </w:p>
+    <w:p>
+      <w:pPr>
+        <w:pStyle w:val="Heading1"/>
+        <w:rPr>
+          <w:rFonts w:asciiTheme="minorHAnsi" w:eastAsiaTheme="minorHAnsi" w:hAnsiTheme="minorHAnsi" w:cstheme="minorBidi"/>
+          <w:b w:val="0"/>
+          <w:sz w:val="22"/>
+          <w:szCs w:val="22"/>
+          <w:lang w:val="en-US" w:eastAsia="en-US"/>
+        </w:rPr>
+      </w:pPr>
+    </w:p>
+    <w:p>
+      <w:pPr>
+        <w:pStyle w:val="Heading1"/>
+        <w:rPr>
+          <w:rFonts w:asciiTheme="minorHAnsi" w:eastAsiaTheme="minorHAnsi" w:hAnsiTheme="minorHAnsi" w:cstheme="minorBidi"/>
+          <w:sz w:val="22"/>
+          <w:szCs w:val="22"/>
+          <w:lang w:val="en-US" w:eastAsia="en-US"/>
+        </w:rPr>
+      </w:pPr>
+      <w:r>
+        <w:rPr>
+          <w:rFonts w:asciiTheme="minorHAnsi" w:eastAsiaTheme="minorHAnsi" w:hAnsiTheme="minorHAnsi" w:cstheme="minorBidi"/>
+          <w:sz w:val="22"/>
+          <w:szCs w:val="22"/>
+          <w:lang w:val="en-US" w:eastAsia="en-US"/>
+        </w:rPr>
+        <w:t xml:space="preserve">Consume the service from </w:t>
+      </w:r>
+      <w:r>
+        <w:rPr>
+          <w:rFonts w:asciiTheme="minorHAnsi" w:eastAsiaTheme="minorHAnsi" w:hAnsiTheme="minorHAnsi" w:cstheme="minorBidi"/>
+          <w:sz w:val="22"/>
+          <w:szCs w:val="22"/>
+          <w:lang w:val="en-US" w:eastAsia="en-US"/>
+        </w:rPr>
+        <w:t xml:space="preserve">REST </w:t>
+      </w:r>
+      <w:r>
+        <w:rPr>
+          <w:rFonts w:asciiTheme="minorHAnsi" w:eastAsiaTheme="minorHAnsi" w:hAnsiTheme="minorHAnsi" w:cstheme="minorBidi"/>
+          <w:sz w:val="22"/>
+          <w:szCs w:val="22"/>
+          <w:lang w:val="en-US" w:eastAsia="en-US"/>
+        </w:rPr>
+        <w:t>API</w:t>
+      </w:r>
+    </w:p>
+    <w:p>
+      <w:pPr>
+        <w:pStyle w:val="Heading1"/>
+        <w:rPr>
+          <w:rFonts w:asciiTheme="minorHAnsi" w:eastAsiaTheme="minorHAnsi" w:hAnsiTheme="minorHAnsi" w:cstheme="minorBidi"/>
+          <w:b w:val="0"/>
+          <w:sz w:val="22"/>
+          <w:szCs w:val="22"/>
+          <w:lang w:val="en-US" w:eastAsia="en-US"/>
+        </w:rPr>
+      </w:pPr>
+      <w:r>
+        <w:rPr>
+          <w:rFonts w:asciiTheme="minorHAnsi" w:eastAsiaTheme="minorHAnsi" w:hAnsiTheme="minorHAnsi" w:cstheme="minorBidi"/>
+          <w:b w:val="0"/>
+          <w:sz w:val="22"/>
+          <w:szCs w:val="22"/>
+          <w:lang w:val="en-US" w:eastAsia="en-US"/>
+        </w:rPr>
+        <w:t>Application developers can call and integrate a web service into their applications using the service-specific Swagger-based JSON file and by providing any required inputs to that service.</w:t>
+      </w:r>
+      <w:r>
+        <w:rPr>
+          <w:rFonts w:asciiTheme="minorHAnsi" w:eastAsiaTheme="minorHAnsi" w:hAnsiTheme="minorHAnsi" w:cstheme="minorBidi"/>
+          <w:b w:val="0"/>
+          <w:sz w:val="22"/>
+          <w:szCs w:val="22"/>
+          <w:lang w:val="en-US" w:eastAsia="en-US"/>
+        </w:rPr>
+        <w:t xml:space="preserve"> </w:t>
+      </w:r>
+      <w:proofErr w:type="gramStart"/>
+      <w:r>
+        <w:rPr>
+          <w:rFonts w:asciiTheme="minorHAnsi" w:eastAsiaTheme="minorHAnsi" w:hAnsiTheme="minorHAnsi" w:cstheme="minorBidi"/>
+          <w:b w:val="0"/>
+          <w:sz w:val="22"/>
+          <w:szCs w:val="22"/>
+          <w:lang w:val="en-US" w:eastAsia="en-US"/>
+        </w:rPr>
+        <w:t>request</w:t>
+      </w:r>
+      <w:proofErr w:type="gramEnd"/>
+      <w:r>
+        <w:rPr>
+          <w:rFonts w:asciiTheme="minorHAnsi" w:eastAsiaTheme="minorHAnsi" w:hAnsiTheme="minorHAnsi" w:cstheme="minorBidi"/>
+          <w:b w:val="0"/>
+          <w:sz w:val="22"/>
+          <w:szCs w:val="22"/>
+          <w:lang w:val="en-US" w:eastAsia="en-US"/>
+        </w:rPr>
+        <w:t xml:space="preserve"> the file </w:t>
+      </w:r>
+      <w:r>
+        <w:rPr>
+          <w:rFonts w:asciiTheme="minorHAnsi" w:eastAsiaTheme="minorHAnsi" w:hAnsiTheme="minorHAnsi" w:cstheme="minorBidi"/>
+          <w:bCs w:val="0"/>
+          <w:sz w:val="22"/>
+          <w:szCs w:val="22"/>
+          <w:lang w:val="en-US" w:eastAsia="en-US"/>
+        </w:rPr>
+        <w:lastRenderedPageBreak/>
+        <w:t xml:space="preserve">as an authenticated user with an </w:t>
+      </w:r>
+      <w:hyperlink r:id="rId24" w:anchor="authentication" w:history="1">
+        <w:r>
+          <w:rPr>
+            <w:rFonts w:asciiTheme="minorHAnsi" w:eastAsiaTheme="minorHAnsi" w:hAnsiTheme="minorHAnsi" w:cstheme="minorBidi"/>
+            <w:sz w:val="22"/>
+            <w:szCs w:val="22"/>
+            <w:lang w:val="en-US" w:eastAsia="en-US"/>
+          </w:rPr>
+          <w:t>active bearer token</w:t>
+        </w:r>
+      </w:hyperlink>
+      <w:r>
+        <w:rPr>
+          <w:rFonts w:asciiTheme="minorHAnsi" w:eastAsiaTheme="minorHAnsi" w:hAnsiTheme="minorHAnsi" w:cstheme="minorBidi"/>
+          <w:bCs w:val="0"/>
+          <w:sz w:val="22"/>
+          <w:szCs w:val="22"/>
+          <w:lang w:val="en-US" w:eastAsia="en-US"/>
+        </w:rPr>
+        <w:t xml:space="preserve"> in the request header</w:t>
+      </w:r>
+      <w:r>
+        <w:rPr>
+          <w:rFonts w:asciiTheme="minorHAnsi" w:eastAsiaTheme="minorHAnsi" w:hAnsiTheme="minorHAnsi" w:cstheme="minorBidi"/>
+          <w:b w:val="0"/>
+          <w:sz w:val="22"/>
+          <w:szCs w:val="22"/>
+          <w:lang w:val="en-US" w:eastAsia="en-US"/>
+        </w:rPr>
+        <w:t xml:space="preserve"> (since all API calls must be authenticated). The URL </w:t>
+      </w:r>
+      <w:proofErr w:type="spellStart"/>
+      <w:r>
+        <w:rPr>
+          <w:rFonts w:asciiTheme="minorHAnsi" w:eastAsiaTheme="minorHAnsi" w:hAnsiTheme="minorHAnsi" w:cstheme="minorBidi"/>
+          <w:b w:val="0"/>
+          <w:sz w:val="22"/>
+          <w:szCs w:val="22"/>
+          <w:lang w:val="en-US" w:eastAsia="en-US"/>
+        </w:rPr>
+        <w:t>is</w:t>
+      </w:r>
+      <w:proofErr w:type="spellEnd"/>
+      <w:r>
+        <w:rPr>
+          <w:rFonts w:asciiTheme="minorHAnsi" w:eastAsiaTheme="minorHAnsi" w:hAnsiTheme="minorHAnsi" w:cstheme="minorBidi"/>
+          <w:b w:val="0"/>
+          <w:sz w:val="22"/>
+          <w:szCs w:val="22"/>
+          <w:lang w:val="en-US" w:eastAsia="en-US"/>
+        </w:rPr>
+        <w:t xml:space="preserve"> </w:t>
+      </w:r>
+      <w:proofErr w:type="spellStart"/>
+      <w:r>
+        <w:rPr>
+          <w:rFonts w:asciiTheme="minorHAnsi" w:eastAsiaTheme="minorHAnsi" w:hAnsiTheme="minorHAnsi" w:cstheme="minorBidi"/>
+          <w:b w:val="0"/>
+          <w:sz w:val="22"/>
+          <w:szCs w:val="22"/>
+          <w:lang w:val="en-US" w:eastAsia="en-US"/>
+        </w:rPr>
+        <w:t>formed</w:t>
+      </w:r>
+      <w:proofErr w:type="spellEnd"/>
+      <w:r>
+        <w:rPr>
+          <w:rFonts w:asciiTheme="minorHAnsi" w:eastAsiaTheme="minorHAnsi" w:hAnsiTheme="minorHAnsi" w:cstheme="minorBidi"/>
+          <w:b w:val="0"/>
+          <w:sz w:val="22"/>
+          <w:szCs w:val="22"/>
+          <w:lang w:val="en-US" w:eastAsia="en-US"/>
+        </w:rPr>
+        <w:t xml:space="preserve"> </w:t>
+      </w:r>
+      <w:proofErr w:type="spellStart"/>
+      <w:r>
+        <w:rPr>
+          <w:rFonts w:asciiTheme="minorHAnsi" w:eastAsiaTheme="minorHAnsi" w:hAnsiTheme="minorHAnsi" w:cstheme="minorBidi"/>
+          <w:b w:val="0"/>
+          <w:sz w:val="22"/>
+          <w:szCs w:val="22"/>
+          <w:lang w:val="en-US" w:eastAsia="en-US"/>
+        </w:rPr>
+        <w:t>as</w:t>
+      </w:r>
+      <w:proofErr w:type="spellEnd"/>
+      <w:r>
+        <w:rPr>
+          <w:rFonts w:asciiTheme="minorHAnsi" w:eastAsiaTheme="minorHAnsi" w:hAnsiTheme="minorHAnsi" w:cstheme="minorBidi"/>
+          <w:b w:val="0"/>
+          <w:sz w:val="22"/>
+          <w:szCs w:val="22"/>
+          <w:lang w:val="en-US" w:eastAsia="en-US"/>
+        </w:rPr>
+        <w:t xml:space="preserve"> </w:t>
+      </w:r>
+      <w:proofErr w:type="spellStart"/>
+      <w:r>
+        <w:rPr>
+          <w:rFonts w:asciiTheme="minorHAnsi" w:eastAsiaTheme="minorHAnsi" w:hAnsiTheme="minorHAnsi" w:cstheme="minorBidi"/>
+          <w:b w:val="0"/>
+          <w:sz w:val="22"/>
+          <w:szCs w:val="22"/>
+          <w:lang w:val="en-US" w:eastAsia="en-US"/>
+        </w:rPr>
+        <w:t>follows</w:t>
+      </w:r>
+      <w:proofErr w:type="spellEnd"/>
+      <w:r>
+        <w:rPr>
+          <w:rFonts w:asciiTheme="minorHAnsi" w:eastAsiaTheme="minorHAnsi" w:hAnsiTheme="minorHAnsi" w:cstheme="minorBidi"/>
+          <w:b w:val="0"/>
+          <w:sz w:val="22"/>
+          <w:szCs w:val="22"/>
+          <w:lang w:val="en-US" w:eastAsia="en-US"/>
+        </w:rPr>
+        <w:t>:</w:t>
+      </w:r>
+    </w:p>
+    <w:p>
+      <w:pPr>
+        <w:tabs>
+          <w:tab w:val="left" w:pos="916"/>
+          <w:tab w:val="left" w:pos="1832"/>
+          <w:tab w:val="left" w:pos="2748"/>
+          <w:tab w:val="left" w:pos="3664"/>
+          <w:tab w:val="left" w:pos="4580"/>
+          <w:tab w:val="left" w:pos="5496"/>
+          <w:tab w:val="left" w:pos="6412"/>
+          <w:tab w:val="left" w:pos="7328"/>
+          <w:tab w:val="left" w:pos="8244"/>
+          <w:tab w:val="left" w:pos="9160"/>
+          <w:tab w:val="left" w:pos="10076"/>
+          <w:tab w:val="left" w:pos="10992"/>
+          <w:tab w:val="left" w:pos="11908"/>
+          <w:tab w:val="left" w:pos="12824"/>
+          <w:tab w:val="left" w:pos="13740"/>
+          <w:tab w:val="left" w:pos="14656"/>
+        </w:tabs>
+        <w:spacing w:after="0" w:line="240" w:lineRule="auto"/>
+        <w:rPr>
+          <w:rFonts w:ascii="Courier New" w:eastAsia="Times New Roman" w:hAnsi="Courier New" w:cs="Courier New"/>
+          <w:sz w:val="20"/>
+          <w:szCs w:val="20"/>
+          <w:lang w:val="en-US" w:eastAsia="de-CH"/>
+        </w:rPr>
+      </w:pPr>
+      <w:r>
+        <w:rPr>
+          <w:rFonts w:ascii="Courier New" w:eastAsia="Times New Roman" w:hAnsi="Courier New" w:cs="Courier New"/>
+          <w:sz w:val="20"/>
+          <w:szCs w:val="20"/>
+          <w:lang w:val="en-US" w:eastAsia="de-CH"/>
+        </w:rPr>
+        <w:t>GET /</w:t>
+      </w:r>
+      <w:proofErr w:type="spellStart"/>
+      <w:r>
+        <w:rPr>
+          <w:rFonts w:ascii="Courier New" w:eastAsia="Times New Roman" w:hAnsi="Courier New" w:cs="Courier New"/>
+          <w:sz w:val="20"/>
+          <w:szCs w:val="20"/>
+          <w:lang w:val="en-US" w:eastAsia="de-CH"/>
+        </w:rPr>
+        <w:t>api</w:t>
+      </w:r>
+      <w:proofErr w:type="spellEnd"/>
+      <w:r>
+        <w:rPr>
+          <w:rFonts w:ascii="Courier New" w:eastAsia="Times New Roman" w:hAnsi="Courier New" w:cs="Courier New"/>
+          <w:sz w:val="20"/>
+          <w:szCs w:val="20"/>
+          <w:lang w:val="en-US" w:eastAsia="de-CH"/>
+        </w:rPr>
+        <w:t>/&lt;service-name&gt;/&lt;service-version&gt;/</w:t>
+      </w:r>
+      <w:proofErr w:type="spellStart"/>
+      <w:r>
+        <w:rPr>
+          <w:rFonts w:ascii="Courier New" w:eastAsia="Times New Roman" w:hAnsi="Courier New" w:cs="Courier New"/>
+          <w:sz w:val="20"/>
+          <w:szCs w:val="20"/>
+          <w:lang w:val="en-US" w:eastAsia="de-CH"/>
+        </w:rPr>
+        <w:t>swagger.json</w:t>
+      </w:r>
+      <w:proofErr w:type="spellEnd"/>
+    </w:p>
+    <w:p>
+      <w:pPr>
+        <w:pStyle w:val="Heading1"/>
+        <w:rPr>
+          <w:rFonts w:asciiTheme="minorHAnsi" w:eastAsiaTheme="minorHAnsi" w:hAnsiTheme="minorHAnsi" w:cstheme="minorBidi"/>
+          <w:b w:val="0"/>
+          <w:sz w:val="22"/>
+          <w:szCs w:val="22"/>
+          <w:lang w:val="en-US" w:eastAsia="en-US"/>
+        </w:rPr>
+      </w:pPr>
+    </w:p>
+    <w:p>
+      <w:pPr>
+        <w:pStyle w:val="Heading1"/>
+        <w:rPr>
+          <w:rFonts w:asciiTheme="minorHAnsi" w:eastAsiaTheme="minorHAnsi" w:hAnsiTheme="minorHAnsi" w:cstheme="minorBidi"/>
+          <w:b w:val="0"/>
+          <w:sz w:val="22"/>
+          <w:szCs w:val="22"/>
+          <w:lang w:val="en-US" w:eastAsia="en-US"/>
+        </w:rPr>
+      </w:pPr>
+      <w:proofErr w:type="spellStart"/>
+      <w:r>
+        <w:rPr>
+          <w:rFonts w:asciiTheme="minorHAnsi" w:eastAsiaTheme="minorHAnsi" w:hAnsiTheme="minorHAnsi" w:cstheme="minorBidi"/>
+          <w:b w:val="0"/>
+          <w:sz w:val="22"/>
+          <w:szCs w:val="22"/>
+          <w:lang w:val="en-US" w:eastAsia="en-US"/>
+        </w:rPr>
+        <w:t>Exkurs</w:t>
+      </w:r>
+      <w:proofErr w:type="spellEnd"/>
+      <w:r>
+        <w:rPr>
+          <w:rFonts w:asciiTheme="minorHAnsi" w:eastAsiaTheme="minorHAnsi" w:hAnsiTheme="minorHAnsi" w:cstheme="minorBidi"/>
+          <w:b w:val="0"/>
+          <w:sz w:val="22"/>
+          <w:szCs w:val="22"/>
+          <w:lang w:val="en-US" w:eastAsia="en-US"/>
+        </w:rPr>
+        <w:t xml:space="preserve">: </w:t>
+      </w:r>
+      <w:r>
+        <w:rPr>
+          <w:rFonts w:asciiTheme="minorHAnsi" w:eastAsiaTheme="minorHAnsi" w:hAnsiTheme="minorHAnsi" w:cstheme="minorBidi"/>
+          <w:b w:val="0"/>
+          <w:bCs w:val="0"/>
+          <w:sz w:val="22"/>
+          <w:szCs w:val="22"/>
+          <w:lang w:val="en-US"/>
+        </w:rPr>
+        <w:t>What is Swagger?</w:t>
+      </w:r>
+    </w:p>
+    <w:p>
+      <w:pPr>
+        <w:pStyle w:val="NormalWeb"/>
+        <w:rPr>
+          <w:rFonts w:asciiTheme="minorHAnsi" w:eastAsiaTheme="minorHAnsi" w:hAnsiTheme="minorHAnsi" w:cstheme="minorBidi"/>
+          <w:bCs/>
+          <w:kern w:val="36"/>
+          <w:sz w:val="22"/>
+          <w:szCs w:val="22"/>
+          <w:lang w:val="en-US" w:eastAsia="en-US"/>
+        </w:rPr>
+      </w:pPr>
+      <w:r>
+        <w:rPr>
+          <w:rFonts w:asciiTheme="minorHAnsi" w:eastAsiaTheme="minorHAnsi" w:hAnsiTheme="minorHAnsi" w:cstheme="minorBidi"/>
+          <w:bCs/>
+          <w:kern w:val="36"/>
+          <w:sz w:val="22"/>
+          <w:szCs w:val="22"/>
+          <w:lang w:val="en-US" w:eastAsia="en-US"/>
+        </w:rPr>
+        <w:t xml:space="preserve">The goal of Swagger™ is to define a standard, language-agnostic interface to REST </w:t>
+      </w:r>
+      <w:proofErr w:type="gramStart"/>
+      <w:r>
+        <w:rPr>
+          <w:rFonts w:asciiTheme="minorHAnsi" w:eastAsiaTheme="minorHAnsi" w:hAnsiTheme="minorHAnsi" w:cstheme="minorBidi"/>
+          <w:bCs/>
+          <w:kern w:val="36"/>
+          <w:sz w:val="22"/>
+          <w:szCs w:val="22"/>
+          <w:lang w:val="en-US" w:eastAsia="en-US"/>
+        </w:rPr>
+        <w:t>APIs which</w:t>
+      </w:r>
+      <w:proofErr w:type="gramEnd"/>
+      <w:r>
+        <w:rPr>
+          <w:rFonts w:asciiTheme="minorHAnsi" w:eastAsiaTheme="minorHAnsi" w:hAnsiTheme="minorHAnsi" w:cstheme="minorBidi"/>
+          <w:bCs/>
+          <w:kern w:val="36"/>
+          <w:sz w:val="22"/>
+          <w:szCs w:val="22"/>
+          <w:lang w:val="en-US" w:eastAsia="en-US"/>
+        </w:rPr>
+        <w:t xml:space="preserve"> allows both humans and computers to discover and understand the capabilities of the service without access to source code, documentation, or through network traffic inspection. When properly defined via Swagger, a consumer can understand and interact with the remote service with a minimal amount of implementation logic. Similar to what interfaces have done for lower-level programming, Swagger removes the guesswork in calling the service.</w:t>
+      </w:r>
+    </w:p>
+    <w:p>
+      <w:pPr>
+        <w:pStyle w:val="Heading1"/>
+        <w:rPr>
+          <w:rFonts w:asciiTheme="minorHAnsi" w:eastAsiaTheme="minorHAnsi" w:hAnsiTheme="minorHAnsi" w:cstheme="minorBidi"/>
+          <w:b w:val="0"/>
+          <w:sz w:val="22"/>
+          <w:szCs w:val="22"/>
+          <w:lang w:val="en-US" w:eastAsia="en-US"/>
+        </w:rPr>
+      </w:pPr>
+    </w:p>
+    <w:p>
+      <w:pPr>
+        <w:spacing w:before="100" w:beforeAutospacing="1" w:after="100" w:afterAutospacing="1" w:line="240" w:lineRule="auto"/>
+        <w:outlineLvl w:val="1"/>
+        <w:rPr>
+          <w:b/>
+          <w:bCs/>
+          <w:sz w:val="28"/>
+          <w:szCs w:val="28"/>
+          <w:lang w:val="en-US"/>
+        </w:rPr>
+      </w:pPr>
+      <w:r>
+        <w:rPr>
+          <w:b/>
+          <w:bCs/>
+          <w:sz w:val="28"/>
+          <w:szCs w:val="28"/>
+          <w:lang w:val="en-US"/>
+        </w:rPr>
+        <w:t>Download prior R Server releases</w:t>
+      </w:r>
+    </w:p>
+    <w:p>
+      <w:pPr>
+        <w:spacing w:before="100" w:beforeAutospacing="1" w:after="100" w:afterAutospacing="1" w:line="240" w:lineRule="auto"/>
+        <w:rPr>
+          <w:lang w:val="en-US"/>
+        </w:rPr>
+      </w:pPr>
+      <w:r>
+        <w:rPr>
+          <w:lang w:val="en-US"/>
+        </w:rPr>
+        <w:t>The following table provides links for downloading older versions of Microsoft R Server.</w:t>
+      </w:r>
+    </w:p>
+    <w:tbl>
+      <w:tblPr>
+        <w:tblW w:w="0" w:type="auto"/>
+        <w:tblCellSpacing w:w="15" w:type="dxa"/>
+        <w:tblCellMar>
+          <w:top w:w="15" w:type="dxa"/>
+          <w:left w:w="15" w:type="dxa"/>
+          <w:bottom w:w="15" w:type="dxa"/>
+          <w:right w:w="15" w:type="dxa"/>
+        </w:tblCellMar>
+        <w:tblLook w:val="04A0" w:firstRow="1" w:lastRow="0" w:firstColumn="1" w:lastColumn="0" w:noHBand="0" w:noVBand="1"/>
+      </w:tblPr>
+      <w:tblGrid>
+        <w:gridCol w:w="1807"/>
+        <w:gridCol w:w="1301"/>
+        <w:gridCol w:w="5964"/>
+      </w:tblGrid>
+      <w:tr>
+        <w:trPr>
+          <w:tblHeader/>
+          <w:tblCellSpacing w:w="15" w:type="dxa"/>
+        </w:trPr>
+        <w:tc>
+          <w:tcPr>
+            <w:tcW w:w="0" w:type="auto"/>
+            <w:vAlign w:val="center"/>
+            <w:hideMark/>
+          </w:tcPr>
+          <w:p>
+            <w:pPr>
+              <w:jc w:val="center"/>
+              <w:rPr>
+                <w:b/>
+                <w:bCs/>
+              </w:rPr>
+            </w:pPr>
+            <w:r>
+              <w:rPr>
+                <w:b/>
+                <w:bCs/>
+              </w:rPr>
+              <w:t xml:space="preserve">Site </w:t>
+            </w:r>
+            <w:proofErr w:type="spellStart"/>
+            <w:r>
+              <w:rPr>
+                <w:b/>
+                <w:bCs/>
+              </w:rPr>
+              <w:t>for</w:t>
+            </w:r>
+            <w:proofErr w:type="spellEnd"/>
+            <w:r>
+              <w:rPr>
+                <w:b/>
+                <w:bCs/>
+              </w:rPr>
+              <w:t xml:space="preserve"> R Server</w:t>
+            </w:r>
+          </w:p>
+        </w:tc>
+        <w:tc>
+          <w:tcPr>
+            <w:tcW w:w="0" w:type="auto"/>
+            <w:vAlign w:val="center"/>
+            <w:hideMark/>
+          </w:tcPr>
+          <w:p>
+            <w:pPr>
+              <w:jc w:val="center"/>
+              <w:rPr>
+                <w:b/>
+                <w:bCs/>
+              </w:rPr>
+            </w:pPr>
+            <w:r>
+              <w:rPr>
+                <w:b/>
+                <w:bCs/>
+              </w:rPr>
+              <w:t>Edition</w:t>
+            </w:r>
+          </w:p>
+        </w:tc>
+        <w:tc>
+          <w:tcPr>
+            <w:tcW w:w="0" w:type="auto"/>
+            <w:vAlign w:val="center"/>
+            <w:hideMark/>
+          </w:tcPr>
+          <w:p>
+            <w:pPr>
+              <w:jc w:val="center"/>
+              <w:rPr>
+                <w:b/>
+                <w:bCs/>
+              </w:rPr>
+            </w:pPr>
+            <w:r>
+              <w:rPr>
+                <w:b/>
+                <w:bCs/>
+              </w:rPr>
+              <w:t>Details</w:t>
+            </w:r>
+          </w:p>
+        </w:tc>
+      </w:tr>
+      <w:tr>
+        <w:trPr>
+          <w:tblCellSpacing w:w="15" w:type="dxa"/>
+        </w:trPr>
+        <w:tc>
+          <w:tcPr>
+            <w:tcW w:w="0" w:type="auto"/>
+            <w:vAlign w:val="center"/>
+            <w:hideMark/>
+          </w:tcPr>
+          <w:p>
+            <w:hyperlink r:id="rId25" w:history="1">
+              <w:r>
+                <w:rPr>
+                  <w:rStyle w:val="Hyperlink"/>
+                </w:rPr>
+                <w:t xml:space="preserve">Visual Studio </w:t>
+              </w:r>
+              <w:proofErr w:type="spellStart"/>
+              <w:r>
+                <w:rPr>
+                  <w:rStyle w:val="Hyperlink"/>
+                </w:rPr>
+                <w:t>Dev</w:t>
+              </w:r>
+              <w:proofErr w:type="spellEnd"/>
+              <w:r>
+                <w:rPr>
+                  <w:rStyle w:val="Hyperlink"/>
+                </w:rPr>
+                <w:t xml:space="preserve"> Essentials</w:t>
+              </w:r>
+            </w:hyperlink>
+          </w:p>
+        </w:tc>
+        <w:tc>
+          <w:tcPr>
+            <w:tcW w:w="0" w:type="auto"/>
+            <w:vAlign w:val="center"/>
+            <w:hideMark/>
+          </w:tcPr>
+          <w:p>
+            <w:r>
+              <w:t xml:space="preserve">Developer </w:t>
+            </w:r>
+            <w:r>
+              <w:rPr>
+                <w:highlight w:val="yellow"/>
+              </w:rPr>
+              <w:t>(</w:t>
+            </w:r>
+            <w:proofErr w:type="spellStart"/>
+            <w:r>
+              <w:rPr>
+                <w:highlight w:val="yellow"/>
+              </w:rPr>
+              <w:t>free</w:t>
+            </w:r>
+            <w:proofErr w:type="spellEnd"/>
+            <w:r>
+              <w:rPr>
+                <w:highlight w:val="yellow"/>
+              </w:rPr>
+              <w:t>)</w:t>
+            </w:r>
+          </w:p>
+        </w:tc>
+        <w:tc>
+          <w:tcPr>
+            <w:tcW w:w="0" w:type="auto"/>
+            <w:vAlign w:val="center"/>
+            <w:hideMark/>
+          </w:tcPr>
+          <w:p>
+            <w:r>
+              <w:rPr>
+                <w:lang w:val="en-US"/>
+              </w:rPr>
+              <w:t xml:space="preserve">This option provides a zipped file, free when you sign up for Visual Studio Dev Essentials. Developer edition has the same features as Enterprise, except it </w:t>
+            </w:r>
+            <w:proofErr w:type="gramStart"/>
+            <w:r>
+              <w:rPr>
+                <w:lang w:val="en-US"/>
+              </w:rPr>
+              <w:t>is licensed</w:t>
+            </w:r>
+            <w:proofErr w:type="gramEnd"/>
+            <w:r>
+              <w:rPr>
+                <w:lang w:val="en-US"/>
+              </w:rPr>
+              <w:t xml:space="preserve"> for development scenarios. </w:t>
+            </w:r>
+            <w:r>
+              <w:rPr>
+                <w:lang w:val="en-US"/>
+              </w:rPr>
+              <w:br/>
+            </w:r>
+            <w:r>
+              <w:rPr>
+                <w:lang w:val="en-US"/>
+              </w:rPr>
+              <w:br/>
+              <w:t xml:space="preserve">1. Click </w:t>
+            </w:r>
+            <w:r>
+              <w:rPr>
+                <w:rStyle w:val="Strong"/>
+                <w:lang w:val="en-US"/>
+              </w:rPr>
+              <w:t>Join or Access Now</w:t>
+            </w:r>
+            <w:r>
+              <w:rPr>
+                <w:lang w:val="en-US"/>
+              </w:rPr>
+              <w:t xml:space="preserve"> and enter your account information.</w:t>
+            </w:r>
+            <w:r>
+              <w:rPr>
+                <w:lang w:val="en-US"/>
+              </w:rPr>
+              <w:br/>
+              <w:t xml:space="preserve">2. Make sure </w:t>
+            </w:r>
+            <w:proofErr w:type="gramStart"/>
+            <w:r>
+              <w:rPr>
+                <w:lang w:val="en-US"/>
+              </w:rPr>
+              <w:t>you're</w:t>
+            </w:r>
+            <w:proofErr w:type="gramEnd"/>
+            <w:r>
+              <w:rPr>
+                <w:lang w:val="en-US"/>
+              </w:rPr>
+              <w:t xml:space="preserve"> in the right place: </w:t>
+            </w:r>
+            <w:r>
+              <w:rPr>
+                <w:rStyle w:val="Emphasis"/>
+                <w:lang w:val="en-US"/>
+              </w:rPr>
+              <w:t>my.visualstudio.com</w:t>
+            </w:r>
+            <w:r>
+              <w:rPr>
+                <w:lang w:val="en-US"/>
+              </w:rPr>
+              <w:t>.</w:t>
+            </w:r>
+            <w:r>
+              <w:rPr>
+                <w:lang w:val="en-US"/>
+              </w:rPr>
+              <w:br/>
+              <w:t xml:space="preserve">3. </w:t>
+            </w:r>
+            <w:r>
+              <w:t xml:space="preserve">Click </w:t>
+            </w:r>
+            <w:r>
+              <w:rPr>
+                <w:rStyle w:val="Strong"/>
+              </w:rPr>
+              <w:t>Downloads</w:t>
+            </w:r>
+            <w:r>
+              <w:t xml:space="preserve">, </w:t>
+            </w:r>
+            <w:proofErr w:type="spellStart"/>
+            <w:r>
+              <w:t>and</w:t>
+            </w:r>
+            <w:proofErr w:type="spellEnd"/>
+            <w:r>
+              <w:t xml:space="preserve"> </w:t>
+            </w:r>
+            <w:proofErr w:type="spellStart"/>
+            <w:r>
+              <w:t>then</w:t>
+            </w:r>
+            <w:proofErr w:type="spellEnd"/>
+            <w:r>
+              <w:t xml:space="preserve"> </w:t>
+            </w:r>
+            <w:proofErr w:type="spellStart"/>
+            <w:r>
+              <w:t>search</w:t>
+            </w:r>
+            <w:proofErr w:type="spellEnd"/>
+            <w:r>
+              <w:t xml:space="preserve"> </w:t>
+            </w:r>
+            <w:proofErr w:type="spellStart"/>
+            <w:r>
+              <w:t>for</w:t>
+            </w:r>
+            <w:proofErr w:type="spellEnd"/>
+            <w:r>
+              <w:t xml:space="preserve"> </w:t>
+            </w:r>
+            <w:r>
+              <w:rPr>
+                <w:rStyle w:val="Emphasis"/>
+              </w:rPr>
+              <w:t>Microsoft R</w:t>
+            </w:r>
+            <w:r>
+              <w:t>.</w:t>
+            </w:r>
+          </w:p>
+        </w:tc>
+      </w:tr>
+      <w:tr>
+        <w:trPr>
+          <w:tblCellSpacing w:w="15" w:type="dxa"/>
+        </w:trPr>
+        <w:tc>
+          <w:tcPr>
+            <w:tcW w:w="0" w:type="auto"/>
+            <w:vAlign w:val="center"/>
+            <w:hideMark/>
+          </w:tcPr>
+          <w:p>
+            <w:hyperlink r:id="rId26" w:history="1">
+              <w:r>
+                <w:rPr>
+                  <w:rStyle w:val="Hyperlink"/>
+                </w:rPr>
+                <w:t>Volume Licensing Service Center (VLSC)</w:t>
+              </w:r>
+            </w:hyperlink>
+          </w:p>
+        </w:tc>
+        <w:tc>
+          <w:tcPr>
+            <w:tcW w:w="0" w:type="auto"/>
+            <w:vAlign w:val="center"/>
+            <w:hideMark/>
+          </w:tcPr>
+          <w:p>
+            <w:r>
+              <w:t>Enterprise</w:t>
+            </w:r>
+          </w:p>
+        </w:tc>
+        <w:tc>
+          <w:tcPr>
+            <w:tcW w:w="0" w:type="auto"/>
+            <w:vAlign w:val="center"/>
+            <w:hideMark/>
+          </w:tcPr>
+          <w:p>
+            <w:pPr>
+              <w:rPr>
+                <w:lang w:val="en-US"/>
+              </w:rPr>
+            </w:pPr>
+            <w:r>
+              <w:rPr>
+                <w:lang w:val="en-US"/>
+              </w:rPr>
+              <w:t>Sign in, search for R Server. Choose the right version for your OS.</w:t>
+            </w:r>
+          </w:p>
+        </w:tc>
+      </w:tr>
+      <w:tr>
+        <w:trPr>
+          <w:tblCellSpacing w:w="15" w:type="dxa"/>
+        </w:trPr>
+        <w:tc>
+          <w:tcPr>
+            <w:tcW w:w="0" w:type="auto"/>
+            <w:vAlign w:val="center"/>
+            <w:hideMark/>
+          </w:tcPr>
+          <w:p>
+            <w:hyperlink r:id="rId27" w:history="1">
+              <w:r>
+                <w:rPr>
+                  <w:rStyle w:val="Hyperlink"/>
+                </w:rPr>
+                <w:t xml:space="preserve">MSDN </w:t>
+              </w:r>
+              <w:proofErr w:type="spellStart"/>
+              <w:r>
+                <w:rPr>
+                  <w:rStyle w:val="Hyperlink"/>
+                </w:rPr>
+                <w:t>subscription</w:t>
+              </w:r>
+              <w:proofErr w:type="spellEnd"/>
+              <w:r>
+                <w:rPr>
+                  <w:rStyle w:val="Hyperlink"/>
+                </w:rPr>
+                <w:t xml:space="preserve"> </w:t>
+              </w:r>
+              <w:proofErr w:type="spellStart"/>
+              <w:r>
+                <w:rPr>
+                  <w:rStyle w:val="Hyperlink"/>
+                </w:rPr>
+                <w:t>downloads</w:t>
+              </w:r>
+              <w:proofErr w:type="spellEnd"/>
+            </w:hyperlink>
+          </w:p>
+        </w:tc>
+        <w:tc>
+          <w:tcPr>
+            <w:tcW w:w="0" w:type="auto"/>
+            <w:vAlign w:val="center"/>
+            <w:hideMark/>
+          </w:tcPr>
+          <w:p>
+            <w:r>
+              <w:t xml:space="preserve">Developer </w:t>
+            </w:r>
+            <w:proofErr w:type="spellStart"/>
+            <w:r>
+              <w:t>or</w:t>
+            </w:r>
+            <w:proofErr w:type="spellEnd"/>
+            <w:r>
+              <w:t xml:space="preserve"> Enterprise</w:t>
+            </w:r>
+          </w:p>
+        </w:tc>
+        <w:tc>
+          <w:tcPr>
+            <w:tcW w:w="0" w:type="auto"/>
+            <w:vAlign w:val="center"/>
+            <w:hideMark/>
+          </w:tcPr>
+          <w:p>
+            <w:pPr>
+              <w:rPr>
+                <w:lang w:val="en-US"/>
+              </w:rPr>
+            </w:pPr>
+            <w:r>
+              <w:rPr>
+                <w:lang w:val="en-US"/>
+              </w:rPr>
+              <w:t>Subscribers can download software at given subscription levels. Depending on your subscription, you can get either edition.</w:t>
+            </w:r>
+          </w:p>
+        </w:tc>
+      </w:tr>
+    </w:tbl>
+    <w:p>
+      <w:pPr>
+        <w:pStyle w:val="Heading1"/>
+        <w:rPr>
+          <w:rFonts w:asciiTheme="minorHAnsi" w:eastAsiaTheme="minorHAnsi" w:hAnsiTheme="minorHAnsi" w:cstheme="minorBidi"/>
+          <w:b w:val="0"/>
+          <w:sz w:val="22"/>
+          <w:szCs w:val="22"/>
+          <w:lang w:val="en-US" w:eastAsia="en-US"/>
+        </w:rPr>
+      </w:pPr>
+    </w:p>
+    <w:p>
+      <w:pPr>
+        <w:pStyle w:val="Heading1"/>
+        <w:rPr>
+          <w:rFonts w:asciiTheme="minorHAnsi" w:eastAsiaTheme="minorHAnsi" w:hAnsiTheme="minorHAnsi" w:cstheme="minorBidi"/>
+          <w:b w:val="0"/>
+          <w:bCs w:val="0"/>
+          <w:kern w:val="0"/>
+          <w:sz w:val="22"/>
+          <w:szCs w:val="22"/>
+          <w:lang w:val="en-US" w:eastAsia="en-US"/>
+        </w:rPr>
+      </w:pPr>
+      <w:r>
+        <w:rPr>
+          <w:rFonts w:asciiTheme="minorHAnsi" w:eastAsiaTheme="minorHAnsi" w:hAnsiTheme="minorHAnsi" w:cstheme="minorBidi"/>
+          <w:b w:val="0"/>
+          <w:sz w:val="22"/>
+          <w:szCs w:val="22"/>
+          <w:lang w:val="en-US" w:eastAsia="en-US"/>
+        </w:rPr>
+        <w:t>And draw picture of architecture fo</w:t>
       </w:r>
       <w:bookmarkStart w:id="0" w:name="_GoBack"/>
       <w:bookmarkEnd w:id="0"/>
-    </w:p>
-    <w:p>
-      <w:pPr>
-        <w:pStyle w:val="Heading1"/>
-        <w:rPr>
-          <w:rFonts w:asciiTheme="minorHAnsi" w:eastAsiaTheme="minorHAnsi" w:hAnsiTheme="minorHAnsi" w:cstheme="minorBidi"/>
-          <w:b w:val="0"/>
-          <w:sz w:val="22"/>
-          <w:szCs w:val="22"/>
-          <w:lang w:val="en-US" w:eastAsia="en-US"/>
-        </w:rPr>
-      </w:pPr>
-      <w:r>
-        <w:rPr>
-          <w:rFonts w:asciiTheme="minorHAnsi" w:eastAsiaTheme="minorHAnsi" w:hAnsiTheme="minorHAnsi" w:cstheme="minorBidi"/>
-          <w:b w:val="0"/>
-          <w:sz w:val="22"/>
-          <w:szCs w:val="22"/>
-          <w:lang w:val="en-US" w:eastAsia="en-US"/>
-        </w:rPr>
-        <w:t>https://blogs.technet.microsoft.com/machinelearning/2017/09/25/introducing-microsoft-machine-learning-server-9-2-release/</w:t>
-      </w:r>
-    </w:p>
-    <w:p>
-      <w:pPr>
-        <w:pStyle w:val="Heading1"/>
-        <w:rPr>
-          <w:rFonts w:asciiTheme="minorHAnsi" w:eastAsiaTheme="minorHAnsi" w:hAnsiTheme="minorHAnsi" w:cstheme="minorBidi"/>
-          <w:b w:val="0"/>
-          <w:sz w:val="22"/>
-          <w:szCs w:val="22"/>
-          <w:lang w:val="en-US" w:eastAsia="en-US"/>
-        </w:rPr>
-      </w:pPr>
-      <w:r>
-        <w:rPr>
-          <w:rFonts w:asciiTheme="minorHAnsi" w:eastAsiaTheme="minorHAnsi" w:hAnsiTheme="minorHAnsi" w:cstheme="minorBidi"/>
-          <w:b w:val="0"/>
-          <w:sz w:val="22"/>
-          <w:szCs w:val="22"/>
-          <w:lang w:val="en-US" w:eastAsia="en-US"/>
-        </w:rPr>
-        <w:t>Good description at Concepts -&gt; operationalization</w:t>
-      </w:r>
-    </w:p>
-    <w:p>
-      <w:pPr>
-        <w:pStyle w:val="Heading1"/>
-        <w:rPr>
-          <w:rFonts w:asciiTheme="minorHAnsi" w:eastAsiaTheme="minorHAnsi" w:hAnsiTheme="minorHAnsi" w:cstheme="minorBidi"/>
-          <w:b w:val="0"/>
-          <w:bCs w:val="0"/>
-          <w:kern w:val="0"/>
-          <w:sz w:val="22"/>
-          <w:szCs w:val="22"/>
-          <w:lang w:val="en-US" w:eastAsia="en-US"/>
-        </w:rPr>
-      </w:pPr>
-      <w:r>
-        <w:rPr>
-          <w:rFonts w:asciiTheme="minorHAnsi" w:eastAsiaTheme="minorHAnsi" w:hAnsiTheme="minorHAnsi" w:cstheme="minorBidi"/>
-          <w:b w:val="0"/>
-          <w:sz w:val="22"/>
-          <w:szCs w:val="22"/>
-          <w:lang w:val="en-US" w:eastAsia="en-US"/>
-        </w:rPr>
-        <w:t>And draw picture of architecture for Joel</w:t>
+      <w:r>
+        <w:rPr>
+          <w:rFonts w:asciiTheme="minorHAnsi" w:eastAsiaTheme="minorHAnsi" w:hAnsiTheme="minorHAnsi" w:cstheme="minorBidi"/>
+          <w:b w:val="0"/>
+          <w:sz w:val="22"/>
+          <w:szCs w:val="22"/>
+          <w:lang w:val="en-US" w:eastAsia="en-US"/>
+        </w:rPr>
+        <w:t>r Joel</w:t>
       </w:r>
     </w:p>
     <w:sectPr>
@@ -2011,10 +4546,32 @@
       <w:lang w:eastAsia="de-CH"/>
     </w:rPr>
   </w:style>
+  <w:style w:type="paragraph" w:styleId="Heading2">
+    <w:name w:val="heading 2"/>
+    <w:basedOn w:val="Normal"/>
+    <w:next w:val="Normal"/>
+    <w:link w:val="Heading2Char"/>
+    <w:uiPriority w:val="9"/>
+    <w:semiHidden/>
+    <w:unhideWhenUsed/>
+    <w:qFormat/>
+    <w:rsid w:val="005249E9"/>
+    <w:pPr>
+      <w:keepNext/>
+      <w:keepLines/>
+      <w:spacing w:before="40" w:after="0"/>
+      <w:outlineLvl w:val="1"/>
+    </w:pPr>
+    <w:rPr>
+      <w:rFonts w:asciiTheme="majorHAnsi" w:eastAsiaTheme="majorEastAsia" w:hAnsiTheme="majorHAnsi" w:cstheme="majorBidi"/>
+      <w:color w:val="2E74B5" w:themeColor="accent1" w:themeShade="BF"/>
+      <w:sz w:val="26"/>
+      <w:szCs w:val="26"/>
+    </w:rPr>
+  </w:style>
   <w:style w:type="character" w:default="1" w:styleId="DefaultParagraphFont">
     <w:name w:val="Default Paragraph Font"/>
     <w:uiPriority w:val="1"/>
-    <w:semiHidden/>
     <w:unhideWhenUsed/>
   </w:style>
   <w:style w:type="table" w:default="1" w:styleId="TableNormal">
@@ -2102,6 +4659,106 @@
     <w:rPr>
       <w:b/>
       <w:bCs/>
+    </w:rPr>
+  </w:style>
+  <w:style w:type="character" w:styleId="FollowedHyperlink">
+    <w:name w:val="FollowedHyperlink"/>
+    <w:basedOn w:val="DefaultParagraphFont"/>
+    <w:uiPriority w:val="99"/>
+    <w:semiHidden/>
+    <w:unhideWhenUsed/>
+    <w:rsid w:val="00FC3B62"/>
+    <w:rPr>
+      <w:color w:val="954F72" w:themeColor="followedHyperlink"/>
+      <w:u w:val="single"/>
+    </w:rPr>
+  </w:style>
+  <w:style w:type="character" w:styleId="HTMLCode">
+    <w:name w:val="HTML Code"/>
+    <w:basedOn w:val="DefaultParagraphFont"/>
+    <w:uiPriority w:val="99"/>
+    <w:semiHidden/>
+    <w:unhideWhenUsed/>
+    <w:rsid w:val="00341708"/>
+    <w:rPr>
+      <w:rFonts w:ascii="Courier New" w:eastAsia="Times New Roman" w:hAnsi="Courier New" w:cs="Courier New"/>
+      <w:sz w:val="20"/>
+      <w:szCs w:val="20"/>
+    </w:rPr>
+  </w:style>
+  <w:style w:type="paragraph" w:styleId="HTMLPreformatted">
+    <w:name w:val="HTML Preformatted"/>
+    <w:basedOn w:val="Normal"/>
+    <w:link w:val="HTMLPreformattedChar"/>
+    <w:uiPriority w:val="99"/>
+    <w:semiHidden/>
+    <w:unhideWhenUsed/>
+    <w:rsid w:val="00155B02"/>
+    <w:pPr>
+      <w:tabs>
+        <w:tab w:val="left" w:pos="916"/>
+        <w:tab w:val="left" w:pos="1832"/>
+        <w:tab w:val="left" w:pos="2748"/>
+        <w:tab w:val="left" w:pos="3664"/>
+        <w:tab w:val="left" w:pos="4580"/>
+        <w:tab w:val="left" w:pos="5496"/>
+        <w:tab w:val="left" w:pos="6412"/>
+        <w:tab w:val="left" w:pos="7328"/>
+        <w:tab w:val="left" w:pos="8244"/>
+        <w:tab w:val="left" w:pos="9160"/>
+        <w:tab w:val="left" w:pos="10076"/>
+        <w:tab w:val="left" w:pos="10992"/>
+        <w:tab w:val="left" w:pos="11908"/>
+        <w:tab w:val="left" w:pos="12824"/>
+        <w:tab w:val="left" w:pos="13740"/>
+        <w:tab w:val="left" w:pos="14656"/>
+      </w:tabs>
+      <w:spacing w:after="0" w:line="240" w:lineRule="auto"/>
+    </w:pPr>
+    <w:rPr>
+      <w:rFonts w:ascii="Courier New" w:eastAsia="Times New Roman" w:hAnsi="Courier New" w:cs="Courier New"/>
+      <w:sz w:val="20"/>
+      <w:szCs w:val="20"/>
+      <w:lang w:eastAsia="de-CH"/>
+    </w:rPr>
+  </w:style>
+  <w:style w:type="character" w:customStyle="1" w:styleId="HTMLPreformattedChar">
+    <w:name w:val="HTML Preformatted Char"/>
+    <w:basedOn w:val="DefaultParagraphFont"/>
+    <w:link w:val="HTMLPreformatted"/>
+    <w:uiPriority w:val="99"/>
+    <w:semiHidden/>
+    <w:rsid w:val="00155B02"/>
+    <w:rPr>
+      <w:rFonts w:ascii="Courier New" w:eastAsia="Times New Roman" w:hAnsi="Courier New" w:cs="Courier New"/>
+      <w:sz w:val="20"/>
+      <w:szCs w:val="20"/>
+      <w:lang w:eastAsia="de-CH"/>
+    </w:rPr>
+  </w:style>
+  <w:style w:type="character" w:customStyle="1" w:styleId="Heading2Char">
+    <w:name w:val="Heading 2 Char"/>
+    <w:basedOn w:val="DefaultParagraphFont"/>
+    <w:link w:val="Heading2"/>
+    <w:uiPriority w:val="9"/>
+    <w:semiHidden/>
+    <w:rsid w:val="005249E9"/>
+    <w:rPr>
+      <w:rFonts w:asciiTheme="majorHAnsi" w:eastAsiaTheme="majorEastAsia" w:hAnsiTheme="majorHAnsi" w:cstheme="majorBidi"/>
+      <w:color w:val="2E74B5" w:themeColor="accent1" w:themeShade="BF"/>
+      <w:sz w:val="26"/>
+      <w:szCs w:val="26"/>
+    </w:rPr>
+  </w:style>
+  <w:style w:type="character" w:styleId="Emphasis">
+    <w:name w:val="Emphasis"/>
+    <w:basedOn w:val="DefaultParagraphFont"/>
+    <w:uiPriority w:val="20"/>
+    <w:qFormat/>
+    <w:rsid w:val="001F3CA8"/>
+    <w:rPr>
+      <w:i/>
+      <w:iCs/>
     </w:rPr>
   </w:style>
 </w:styles>

</xml_diff>